<commit_message>
- Se actualizó Plan de Testing.docx y Plan de Métricas.docx
</commit_message>
<xml_diff>
--- a/Documentacion/Planificación/Plan de Testing.docx
+++ b/Documentacion/Planificación/Plan de Testing.docx
@@ -3625,6 +3625,96 @@
           </w:p>
         </w:tc>
       </w:tr>
+      <w:tr>
+        <w:tc>
+          <w:tcPr>
+            <w:cnfStyle w:val="001000000000" w:firstRow="0" w:lastRow="0" w:firstColumn="1" w:lastColumn="0" w:oddVBand="0" w:evenVBand="0" w:oddHBand="0" w:evenHBand="0" w:firstRowFirstColumn="0" w:firstRowLastColumn="0" w:lastRowFirstColumn="0" w:lastRowLastColumn="0"/>
+            <w:tcW w:w="1129" w:type="dxa"/>
+          </w:tcPr>
+          <w:p>
+            <w:pPr>
+              <w:jc w:val="both"/>
+              <w:rPr>
+                <w:rFonts w:ascii="Calibri Light" w:hAnsi="Calibri Light"/>
+                <w:lang w:val="es-ES"/>
+              </w:rPr>
+            </w:pPr>
+            <w:r>
+              <w:rPr>
+                <w:rFonts w:ascii="Calibri Light" w:hAnsi="Calibri Light"/>
+                <w:lang w:val="es-ES"/>
+              </w:rPr>
+              <w:t>1.4</w:t>
+            </w:r>
+          </w:p>
+        </w:tc>
+        <w:tc>
+          <w:tcPr>
+            <w:tcW w:w="2611" w:type="dxa"/>
+          </w:tcPr>
+          <w:p>
+            <w:pPr>
+              <w:jc w:val="both"/>
+              <w:cnfStyle w:val="000000000000" w:firstRow="0" w:lastRow="0" w:firstColumn="0" w:lastColumn="0" w:oddVBand="0" w:evenVBand="0" w:oddHBand="0" w:evenHBand="0" w:firstRowFirstColumn="0" w:firstRowLastColumn="0" w:lastRowFirstColumn="0" w:lastRowLastColumn="0"/>
+              <w:rPr>
+                <w:rFonts w:ascii="Calibri Light" w:hAnsi="Calibri Light"/>
+                <w:lang w:val="es-ES"/>
+              </w:rPr>
+            </w:pPr>
+            <w:r>
+              <w:rPr>
+                <w:rFonts w:ascii="Calibri Light" w:hAnsi="Calibri Light"/>
+                <w:lang w:val="es-ES"/>
+              </w:rPr>
+              <w:t>31/05/2014</w:t>
+            </w:r>
+          </w:p>
+        </w:tc>
+        <w:tc>
+          <w:tcPr>
+            <w:tcW w:w="1870" w:type="dxa"/>
+          </w:tcPr>
+          <w:p>
+            <w:pPr>
+              <w:jc w:val="both"/>
+              <w:cnfStyle w:val="000000000000" w:firstRow="0" w:lastRow="0" w:firstColumn="0" w:lastColumn="0" w:oddVBand="0" w:evenVBand="0" w:oddHBand="0" w:evenHBand="0" w:firstRowFirstColumn="0" w:firstRowLastColumn="0" w:lastRowFirstColumn="0" w:lastRowLastColumn="0"/>
+              <w:rPr>
+                <w:rFonts w:ascii="Calibri Light" w:hAnsi="Calibri Light"/>
+                <w:lang w:val="es-ES"/>
+              </w:rPr>
+            </w:pPr>
+            <w:r>
+              <w:rPr>
+                <w:rFonts w:ascii="Calibri Light" w:hAnsi="Calibri Light"/>
+                <w:lang w:val="es-ES"/>
+              </w:rPr>
+              <w:t>Paula</w:t>
+            </w:r>
+          </w:p>
+        </w:tc>
+        <w:tc>
+          <w:tcPr>
+            <w:tcW w:w="3883" w:type="dxa"/>
+          </w:tcPr>
+          <w:p>
+            <w:pPr>
+              <w:jc w:val="both"/>
+              <w:cnfStyle w:val="000000000000" w:firstRow="0" w:lastRow="0" w:firstColumn="0" w:lastColumn="0" w:oddVBand="0" w:evenVBand="0" w:oddHBand="0" w:evenHBand="0" w:firstRowFirstColumn="0" w:firstRowLastColumn="0" w:lastRowFirstColumn="0" w:lastRowLastColumn="0"/>
+              <w:rPr>
+                <w:rFonts w:ascii="Calibri Light" w:hAnsi="Calibri Light"/>
+                <w:lang w:val="es-ES"/>
+              </w:rPr>
+            </w:pPr>
+            <w:r>
+              <w:rPr>
+                <w:rFonts w:ascii="Calibri Light" w:hAnsi="Calibri Light"/>
+                <w:lang w:val="es-ES"/>
+              </w:rPr>
+              <w:t>Se modificaron detalles de redacción, tipos de letras, etc.</w:t>
+            </w:r>
+          </w:p>
+        </w:tc>
+      </w:tr>
     </w:tbl>
     <w:p>
       <w:pPr>
@@ -3635,8 +3725,6 @@
           <w:lang w:val="es-AR"/>
         </w:rPr>
       </w:pPr>
-      <w:bookmarkStart w:id="0" w:name="_GoBack"/>
-      <w:bookmarkEnd w:id="0"/>
     </w:p>
     <w:sdt>
       <w:sdtPr>
@@ -3685,7 +3773,6 @@
               <w:tab w:val="right" w:leader="dot" w:pos="9350"/>
             </w:tabs>
             <w:rPr>
-              <w:rFonts w:ascii="Calibri Light" w:hAnsi="Calibri Light"/>
               <w:noProof/>
               <w:lang w:val="es-ES" w:eastAsia="es-ES"/>
             </w:rPr>
@@ -3708,7 +3795,7 @@
             </w:rPr>
             <w:fldChar w:fldCharType="separate"/>
           </w:r>
-          <w:hyperlink w:anchor="_Toc388719653" w:history="1">
+          <w:hyperlink w:anchor="_Toc389309922" w:history="1">
             <w:r>
               <w:rPr>
                 <w:rStyle w:val="Hipervnculo"/>
@@ -3720,7 +3807,6 @@
             </w:r>
             <w:r>
               <w:rPr>
-                <w:rFonts w:ascii="Calibri Light" w:hAnsi="Calibri Light"/>
                 <w:noProof/>
                 <w:webHidden/>
               </w:rPr>
@@ -3728,7 +3814,6 @@
             </w:r>
             <w:r>
               <w:rPr>
-                <w:rFonts w:ascii="Calibri Light" w:hAnsi="Calibri Light"/>
                 <w:noProof/>
                 <w:webHidden/>
               </w:rPr>
@@ -3736,22 +3821,19 @@
             </w:r>
             <w:r>
               <w:rPr>
-                <w:rFonts w:ascii="Calibri Light" w:hAnsi="Calibri Light"/>
                 <w:noProof/>
                 <w:webHidden/>
               </w:rPr>
-              <w:instrText xml:space="preserve"> PAGEREF _Toc388719653 \h </w:instrText>
-            </w:r>
-            <w:r>
-              <w:rPr>
-                <w:rFonts w:ascii="Calibri Light" w:hAnsi="Calibri Light"/>
+              <w:instrText xml:space="preserve"> PAGEREF _Toc389309922 \h </w:instrText>
+            </w:r>
+            <w:r>
+              <w:rPr>
                 <w:noProof/>
                 <w:webHidden/>
               </w:rPr>
             </w:r>
             <w:r>
               <w:rPr>
-                <w:rFonts w:ascii="Calibri Light" w:hAnsi="Calibri Light"/>
                 <w:noProof/>
                 <w:webHidden/>
               </w:rPr>
@@ -3759,11 +3841,706 @@
             </w:r>
             <w:r>
               <w:rPr>
-                <w:rFonts w:ascii="Calibri Light" w:hAnsi="Calibri Light"/>
                 <w:noProof/>
                 <w:webHidden/>
               </w:rPr>
               <w:t>2</w:t>
+            </w:r>
+            <w:r>
+              <w:rPr>
+                <w:noProof/>
+                <w:webHidden/>
+              </w:rPr>
+              <w:fldChar w:fldCharType="end"/>
+            </w:r>
+          </w:hyperlink>
+        </w:p>
+        <w:p>
+          <w:pPr>
+            <w:pStyle w:val="TDC1"/>
+            <w:tabs>
+              <w:tab w:val="right" w:leader="dot" w:pos="9350"/>
+            </w:tabs>
+            <w:rPr>
+              <w:noProof/>
+              <w:lang w:val="es-ES" w:eastAsia="es-ES"/>
+            </w:rPr>
+          </w:pPr>
+          <w:hyperlink w:anchor="_Toc389309923" w:history="1">
+            <w:r>
+              <w:rPr>
+                <w:rStyle w:val="Hipervnculo"/>
+                <w:rFonts w:ascii="Calibri Light" w:hAnsi="Calibri Light"/>
+                <w:noProof/>
+                <w:lang w:val="es-AR"/>
+              </w:rPr>
+              <w:t>Glosario</w:t>
+            </w:r>
+            <w:r>
+              <w:rPr>
+                <w:noProof/>
+                <w:webHidden/>
+              </w:rPr>
+              <w:tab/>
+            </w:r>
+            <w:r>
+              <w:rPr>
+                <w:noProof/>
+                <w:webHidden/>
+              </w:rPr>
+              <w:fldChar w:fldCharType="begin"/>
+            </w:r>
+            <w:r>
+              <w:rPr>
+                <w:noProof/>
+                <w:webHidden/>
+              </w:rPr>
+              <w:instrText xml:space="preserve"> PAGEREF _Toc389309923 \h </w:instrText>
+            </w:r>
+            <w:r>
+              <w:rPr>
+                <w:noProof/>
+                <w:webHidden/>
+              </w:rPr>
+            </w:r>
+            <w:r>
+              <w:rPr>
+                <w:noProof/>
+                <w:webHidden/>
+              </w:rPr>
+              <w:fldChar w:fldCharType="separate"/>
+            </w:r>
+            <w:r>
+              <w:rPr>
+                <w:noProof/>
+                <w:webHidden/>
+              </w:rPr>
+              <w:t>2</w:t>
+            </w:r>
+            <w:r>
+              <w:rPr>
+                <w:noProof/>
+                <w:webHidden/>
+              </w:rPr>
+              <w:fldChar w:fldCharType="end"/>
+            </w:r>
+          </w:hyperlink>
+        </w:p>
+        <w:p>
+          <w:pPr>
+            <w:pStyle w:val="TDC1"/>
+            <w:tabs>
+              <w:tab w:val="right" w:leader="dot" w:pos="9350"/>
+            </w:tabs>
+            <w:rPr>
+              <w:noProof/>
+              <w:lang w:val="es-ES" w:eastAsia="es-ES"/>
+            </w:rPr>
+          </w:pPr>
+          <w:hyperlink w:anchor="_Toc389309924" w:history="1">
+            <w:r>
+              <w:rPr>
+                <w:rStyle w:val="Hipervnculo"/>
+                <w:rFonts w:ascii="Calibri Light" w:hAnsi="Calibri Light"/>
+                <w:noProof/>
+                <w:lang w:val="es-ES"/>
+              </w:rPr>
+              <w:t>Plan de Testing</w:t>
+            </w:r>
+            <w:bookmarkStart w:id="0" w:name="_GoBack"/>
+            <w:bookmarkEnd w:id="0"/>
+            <w:r>
+              <w:rPr>
+                <w:noProof/>
+                <w:webHidden/>
+              </w:rPr>
+              <w:tab/>
+            </w:r>
+            <w:r>
+              <w:rPr>
+                <w:noProof/>
+                <w:webHidden/>
+              </w:rPr>
+              <w:fldChar w:fldCharType="begin"/>
+            </w:r>
+            <w:r>
+              <w:rPr>
+                <w:noProof/>
+                <w:webHidden/>
+              </w:rPr>
+              <w:instrText xml:space="preserve"> PAGEREF _Toc389309924 \h </w:instrText>
+            </w:r>
+            <w:r>
+              <w:rPr>
+                <w:noProof/>
+                <w:webHidden/>
+              </w:rPr>
+            </w:r>
+            <w:r>
+              <w:rPr>
+                <w:noProof/>
+                <w:webHidden/>
+              </w:rPr>
+              <w:fldChar w:fldCharType="separate"/>
+            </w:r>
+            <w:r>
+              <w:rPr>
+                <w:noProof/>
+                <w:webHidden/>
+              </w:rPr>
+              <w:t>2</w:t>
+            </w:r>
+            <w:r>
+              <w:rPr>
+                <w:noProof/>
+                <w:webHidden/>
+              </w:rPr>
+              <w:fldChar w:fldCharType="end"/>
+            </w:r>
+          </w:hyperlink>
+        </w:p>
+        <w:p>
+          <w:pPr>
+            <w:pStyle w:val="TDC2"/>
+            <w:tabs>
+              <w:tab w:val="right" w:leader="dot" w:pos="9350"/>
+            </w:tabs>
+            <w:rPr>
+              <w:rFonts w:ascii="Calibri Light" w:hAnsi="Calibri Light"/>
+              <w:noProof/>
+              <w:lang w:val="es-ES" w:eastAsia="es-ES"/>
+            </w:rPr>
+          </w:pPr>
+          <w:hyperlink w:anchor="_Toc389309925" w:history="1">
+            <w:r>
+              <w:rPr>
+                <w:rStyle w:val="Hipervnculo"/>
+                <w:rFonts w:ascii="Calibri Light" w:hAnsi="Calibri Light"/>
+                <w:noProof/>
+                <w:lang w:val="es-ES"/>
+              </w:rPr>
+              <w:t>Casos de Prueba</w:t>
+            </w:r>
+            <w:r>
+              <w:rPr>
+                <w:rFonts w:ascii="Calibri Light" w:hAnsi="Calibri Light"/>
+                <w:noProof/>
+                <w:webHidden/>
+              </w:rPr>
+              <w:tab/>
+            </w:r>
+            <w:r>
+              <w:rPr>
+                <w:rFonts w:ascii="Calibri Light" w:hAnsi="Calibri Light"/>
+                <w:noProof/>
+                <w:webHidden/>
+              </w:rPr>
+              <w:fldChar w:fldCharType="begin"/>
+            </w:r>
+            <w:r>
+              <w:rPr>
+                <w:rFonts w:ascii="Calibri Light" w:hAnsi="Calibri Light"/>
+                <w:noProof/>
+                <w:webHidden/>
+              </w:rPr>
+              <w:instrText xml:space="preserve"> PAGEREF _Toc389309925 \h </w:instrText>
+            </w:r>
+            <w:r>
+              <w:rPr>
+                <w:rFonts w:ascii="Calibri Light" w:hAnsi="Calibri Light"/>
+                <w:noProof/>
+                <w:webHidden/>
+              </w:rPr>
+            </w:r>
+            <w:r>
+              <w:rPr>
+                <w:rFonts w:ascii="Calibri Light" w:hAnsi="Calibri Light"/>
+                <w:noProof/>
+                <w:webHidden/>
+              </w:rPr>
+              <w:fldChar w:fldCharType="separate"/>
+            </w:r>
+            <w:r>
+              <w:rPr>
+                <w:rFonts w:ascii="Calibri Light" w:hAnsi="Calibri Light"/>
+                <w:noProof/>
+                <w:webHidden/>
+              </w:rPr>
+              <w:t>3</w:t>
+            </w:r>
+            <w:r>
+              <w:rPr>
+                <w:rFonts w:ascii="Calibri Light" w:hAnsi="Calibri Light"/>
+                <w:noProof/>
+                <w:webHidden/>
+              </w:rPr>
+              <w:fldChar w:fldCharType="end"/>
+            </w:r>
+          </w:hyperlink>
+        </w:p>
+        <w:p>
+          <w:pPr>
+            <w:pStyle w:val="TDC2"/>
+            <w:tabs>
+              <w:tab w:val="right" w:leader="dot" w:pos="9350"/>
+            </w:tabs>
+            <w:rPr>
+              <w:rFonts w:ascii="Calibri Light" w:hAnsi="Calibri Light"/>
+              <w:noProof/>
+              <w:lang w:val="es-ES" w:eastAsia="es-ES"/>
+            </w:rPr>
+          </w:pPr>
+          <w:hyperlink w:anchor="_Toc389309926" w:history="1">
+            <w:r>
+              <w:rPr>
+                <w:rStyle w:val="Hipervnculo"/>
+                <w:rFonts w:ascii="Calibri Light" w:hAnsi="Calibri Light"/>
+                <w:noProof/>
+                <w:lang w:val="es-ES"/>
+              </w:rPr>
+              <w:t>Ciclos de Prueba Manuales</w:t>
+            </w:r>
+            <w:r>
+              <w:rPr>
+                <w:rFonts w:ascii="Calibri Light" w:hAnsi="Calibri Light"/>
+                <w:noProof/>
+                <w:webHidden/>
+              </w:rPr>
+              <w:tab/>
+            </w:r>
+            <w:r>
+              <w:rPr>
+                <w:rFonts w:ascii="Calibri Light" w:hAnsi="Calibri Light"/>
+                <w:noProof/>
+                <w:webHidden/>
+              </w:rPr>
+              <w:fldChar w:fldCharType="begin"/>
+            </w:r>
+            <w:r>
+              <w:rPr>
+                <w:rFonts w:ascii="Calibri Light" w:hAnsi="Calibri Light"/>
+                <w:noProof/>
+                <w:webHidden/>
+              </w:rPr>
+              <w:instrText xml:space="preserve"> PAGEREF _Toc389309926 \h </w:instrText>
+            </w:r>
+            <w:r>
+              <w:rPr>
+                <w:rFonts w:ascii="Calibri Light" w:hAnsi="Calibri Light"/>
+                <w:noProof/>
+                <w:webHidden/>
+              </w:rPr>
+            </w:r>
+            <w:r>
+              <w:rPr>
+                <w:rFonts w:ascii="Calibri Light" w:hAnsi="Calibri Light"/>
+                <w:noProof/>
+                <w:webHidden/>
+              </w:rPr>
+              <w:fldChar w:fldCharType="separate"/>
+            </w:r>
+            <w:r>
+              <w:rPr>
+                <w:rFonts w:ascii="Calibri Light" w:hAnsi="Calibri Light"/>
+                <w:noProof/>
+                <w:webHidden/>
+              </w:rPr>
+              <w:t>3</w:t>
+            </w:r>
+            <w:r>
+              <w:rPr>
+                <w:rFonts w:ascii="Calibri Light" w:hAnsi="Calibri Light"/>
+                <w:noProof/>
+                <w:webHidden/>
+              </w:rPr>
+              <w:fldChar w:fldCharType="end"/>
+            </w:r>
+          </w:hyperlink>
+        </w:p>
+        <w:p>
+          <w:pPr>
+            <w:pStyle w:val="TDC2"/>
+            <w:tabs>
+              <w:tab w:val="right" w:leader="dot" w:pos="9350"/>
+            </w:tabs>
+            <w:rPr>
+              <w:rFonts w:ascii="Calibri Light" w:hAnsi="Calibri Light"/>
+              <w:noProof/>
+              <w:lang w:val="es-ES" w:eastAsia="es-ES"/>
+            </w:rPr>
+          </w:pPr>
+          <w:hyperlink w:anchor="_Toc389309927" w:history="1">
+            <w:r>
+              <w:rPr>
+                <w:rStyle w:val="Hipervnculo"/>
+                <w:rFonts w:ascii="Calibri Light" w:hAnsi="Calibri Light"/>
+                <w:noProof/>
+                <w:lang w:val="es-ES"/>
+              </w:rPr>
+              <w:t>Pruebas Unitarias automatizadas</w:t>
+            </w:r>
+            <w:r>
+              <w:rPr>
+                <w:rFonts w:ascii="Calibri Light" w:hAnsi="Calibri Light"/>
+                <w:noProof/>
+                <w:webHidden/>
+              </w:rPr>
+              <w:tab/>
+            </w:r>
+            <w:r>
+              <w:rPr>
+                <w:rFonts w:ascii="Calibri Light" w:hAnsi="Calibri Light"/>
+                <w:noProof/>
+                <w:webHidden/>
+              </w:rPr>
+              <w:fldChar w:fldCharType="begin"/>
+            </w:r>
+            <w:r>
+              <w:rPr>
+                <w:rFonts w:ascii="Calibri Light" w:hAnsi="Calibri Light"/>
+                <w:noProof/>
+                <w:webHidden/>
+              </w:rPr>
+              <w:instrText xml:space="preserve"> PAGEREF _Toc389309927 \h </w:instrText>
+            </w:r>
+            <w:r>
+              <w:rPr>
+                <w:rFonts w:ascii="Calibri Light" w:hAnsi="Calibri Light"/>
+                <w:noProof/>
+                <w:webHidden/>
+              </w:rPr>
+            </w:r>
+            <w:r>
+              <w:rPr>
+                <w:rFonts w:ascii="Calibri Light" w:hAnsi="Calibri Light"/>
+                <w:noProof/>
+                <w:webHidden/>
+              </w:rPr>
+              <w:fldChar w:fldCharType="separate"/>
+            </w:r>
+            <w:r>
+              <w:rPr>
+                <w:rFonts w:ascii="Calibri Light" w:hAnsi="Calibri Light"/>
+                <w:noProof/>
+                <w:webHidden/>
+              </w:rPr>
+              <w:t>5</w:t>
+            </w:r>
+            <w:r>
+              <w:rPr>
+                <w:rFonts w:ascii="Calibri Light" w:hAnsi="Calibri Light"/>
+                <w:noProof/>
+                <w:webHidden/>
+              </w:rPr>
+              <w:fldChar w:fldCharType="end"/>
+            </w:r>
+          </w:hyperlink>
+        </w:p>
+        <w:p>
+          <w:pPr>
+            <w:pStyle w:val="TDC2"/>
+            <w:tabs>
+              <w:tab w:val="right" w:leader="dot" w:pos="9350"/>
+            </w:tabs>
+            <w:rPr>
+              <w:rFonts w:ascii="Calibri Light" w:hAnsi="Calibri Light"/>
+              <w:noProof/>
+              <w:lang w:val="es-ES" w:eastAsia="es-ES"/>
+            </w:rPr>
+          </w:pPr>
+          <w:hyperlink w:anchor="_Toc389309928" w:history="1">
+            <w:r>
+              <w:rPr>
+                <w:rStyle w:val="Hipervnculo"/>
+                <w:rFonts w:ascii="Calibri Light" w:hAnsi="Calibri Light"/>
+                <w:noProof/>
+                <w:lang w:val="es-ES"/>
+              </w:rPr>
+              <w:t>Tests Exploratorios</w:t>
+            </w:r>
+            <w:r>
+              <w:rPr>
+                <w:rFonts w:ascii="Calibri Light" w:hAnsi="Calibri Light"/>
+                <w:noProof/>
+                <w:webHidden/>
+              </w:rPr>
+              <w:tab/>
+            </w:r>
+            <w:r>
+              <w:rPr>
+                <w:rFonts w:ascii="Calibri Light" w:hAnsi="Calibri Light"/>
+                <w:noProof/>
+                <w:webHidden/>
+              </w:rPr>
+              <w:fldChar w:fldCharType="begin"/>
+            </w:r>
+            <w:r>
+              <w:rPr>
+                <w:rFonts w:ascii="Calibri Light" w:hAnsi="Calibri Light"/>
+                <w:noProof/>
+                <w:webHidden/>
+              </w:rPr>
+              <w:instrText xml:space="preserve"> PAGEREF _Toc389309928 \h </w:instrText>
+            </w:r>
+            <w:r>
+              <w:rPr>
+                <w:rFonts w:ascii="Calibri Light" w:hAnsi="Calibri Light"/>
+                <w:noProof/>
+                <w:webHidden/>
+              </w:rPr>
+            </w:r>
+            <w:r>
+              <w:rPr>
+                <w:rFonts w:ascii="Calibri Light" w:hAnsi="Calibri Light"/>
+                <w:noProof/>
+                <w:webHidden/>
+              </w:rPr>
+              <w:fldChar w:fldCharType="separate"/>
+            </w:r>
+            <w:r>
+              <w:rPr>
+                <w:rFonts w:ascii="Calibri Light" w:hAnsi="Calibri Light"/>
+                <w:noProof/>
+                <w:webHidden/>
+              </w:rPr>
+              <w:t>6</w:t>
+            </w:r>
+            <w:r>
+              <w:rPr>
+                <w:rFonts w:ascii="Calibri Light" w:hAnsi="Calibri Light"/>
+                <w:noProof/>
+                <w:webHidden/>
+              </w:rPr>
+              <w:fldChar w:fldCharType="end"/>
+            </w:r>
+          </w:hyperlink>
+        </w:p>
+        <w:p>
+          <w:pPr>
+            <w:pStyle w:val="TDC2"/>
+            <w:tabs>
+              <w:tab w:val="right" w:leader="dot" w:pos="9350"/>
+            </w:tabs>
+            <w:rPr>
+              <w:rFonts w:ascii="Calibri Light" w:hAnsi="Calibri Light"/>
+              <w:noProof/>
+              <w:lang w:val="es-ES" w:eastAsia="es-ES"/>
+            </w:rPr>
+          </w:pPr>
+          <w:hyperlink w:anchor="_Toc389309929" w:history="1">
+            <w:r>
+              <w:rPr>
+                <w:rStyle w:val="Hipervnculo"/>
+                <w:rFonts w:ascii="Calibri Light" w:hAnsi="Calibri Light"/>
+                <w:noProof/>
+                <w:lang w:val="es-ES"/>
+              </w:rPr>
+              <w:t>Tests de Regresión</w:t>
+            </w:r>
+            <w:r>
+              <w:rPr>
+                <w:rFonts w:ascii="Calibri Light" w:hAnsi="Calibri Light"/>
+                <w:noProof/>
+                <w:webHidden/>
+              </w:rPr>
+              <w:tab/>
+            </w:r>
+            <w:r>
+              <w:rPr>
+                <w:rFonts w:ascii="Calibri Light" w:hAnsi="Calibri Light"/>
+                <w:noProof/>
+                <w:webHidden/>
+              </w:rPr>
+              <w:fldChar w:fldCharType="begin"/>
+            </w:r>
+            <w:r>
+              <w:rPr>
+                <w:rFonts w:ascii="Calibri Light" w:hAnsi="Calibri Light"/>
+                <w:noProof/>
+                <w:webHidden/>
+              </w:rPr>
+              <w:instrText xml:space="preserve"> PAGEREF _Toc389309929 \h </w:instrText>
+            </w:r>
+            <w:r>
+              <w:rPr>
+                <w:rFonts w:ascii="Calibri Light" w:hAnsi="Calibri Light"/>
+                <w:noProof/>
+                <w:webHidden/>
+              </w:rPr>
+            </w:r>
+            <w:r>
+              <w:rPr>
+                <w:rFonts w:ascii="Calibri Light" w:hAnsi="Calibri Light"/>
+                <w:noProof/>
+                <w:webHidden/>
+              </w:rPr>
+              <w:fldChar w:fldCharType="separate"/>
+            </w:r>
+            <w:r>
+              <w:rPr>
+                <w:rFonts w:ascii="Calibri Light" w:hAnsi="Calibri Light"/>
+                <w:noProof/>
+                <w:webHidden/>
+              </w:rPr>
+              <w:t>6</w:t>
+            </w:r>
+            <w:r>
+              <w:rPr>
+                <w:rFonts w:ascii="Calibri Light" w:hAnsi="Calibri Light"/>
+                <w:noProof/>
+                <w:webHidden/>
+              </w:rPr>
+              <w:fldChar w:fldCharType="end"/>
+            </w:r>
+          </w:hyperlink>
+        </w:p>
+        <w:p>
+          <w:pPr>
+            <w:pStyle w:val="TDC2"/>
+            <w:tabs>
+              <w:tab w:val="right" w:leader="dot" w:pos="9350"/>
+            </w:tabs>
+            <w:rPr>
+              <w:rFonts w:ascii="Calibri Light" w:hAnsi="Calibri Light"/>
+              <w:noProof/>
+              <w:lang w:val="es-ES" w:eastAsia="es-ES"/>
+            </w:rPr>
+          </w:pPr>
+          <w:hyperlink w:anchor="_Toc389309930" w:history="1">
+            <w:r>
+              <w:rPr>
+                <w:rStyle w:val="Hipervnculo"/>
+                <w:rFonts w:ascii="Calibri Light" w:hAnsi="Calibri Light"/>
+                <w:noProof/>
+                <w:lang w:val="es-ES"/>
+              </w:rPr>
+              <w:t>Revisiones de Código</w:t>
+            </w:r>
+            <w:r>
+              <w:rPr>
+                <w:rFonts w:ascii="Calibri Light" w:hAnsi="Calibri Light"/>
+                <w:noProof/>
+                <w:webHidden/>
+              </w:rPr>
+              <w:tab/>
+            </w:r>
+            <w:r>
+              <w:rPr>
+                <w:rFonts w:ascii="Calibri Light" w:hAnsi="Calibri Light"/>
+                <w:noProof/>
+                <w:webHidden/>
+              </w:rPr>
+              <w:fldChar w:fldCharType="begin"/>
+            </w:r>
+            <w:r>
+              <w:rPr>
+                <w:rFonts w:ascii="Calibri Light" w:hAnsi="Calibri Light"/>
+                <w:noProof/>
+                <w:webHidden/>
+              </w:rPr>
+              <w:instrText xml:space="preserve"> PAGEREF _Toc389309930 \h </w:instrText>
+            </w:r>
+            <w:r>
+              <w:rPr>
+                <w:rFonts w:ascii="Calibri Light" w:hAnsi="Calibri Light"/>
+                <w:noProof/>
+                <w:webHidden/>
+              </w:rPr>
+            </w:r>
+            <w:r>
+              <w:rPr>
+                <w:rFonts w:ascii="Calibri Light" w:hAnsi="Calibri Light"/>
+                <w:noProof/>
+                <w:webHidden/>
+              </w:rPr>
+              <w:fldChar w:fldCharType="separate"/>
+            </w:r>
+            <w:r>
+              <w:rPr>
+                <w:rFonts w:ascii="Calibri Light" w:hAnsi="Calibri Light"/>
+                <w:noProof/>
+                <w:webHidden/>
+              </w:rPr>
+              <w:t>6</w:t>
+            </w:r>
+            <w:r>
+              <w:rPr>
+                <w:rFonts w:ascii="Calibri Light" w:hAnsi="Calibri Light"/>
+                <w:noProof/>
+                <w:webHidden/>
+              </w:rPr>
+              <w:fldChar w:fldCharType="end"/>
+            </w:r>
+          </w:hyperlink>
+        </w:p>
+        <w:p>
+          <w:pPr>
+            <w:pStyle w:val="TDC2"/>
+            <w:tabs>
+              <w:tab w:val="right" w:leader="dot" w:pos="9350"/>
+            </w:tabs>
+            <w:rPr>
+              <w:rFonts w:ascii="Calibri Light" w:hAnsi="Calibri Light"/>
+              <w:noProof/>
+              <w:lang w:val="es-ES" w:eastAsia="es-ES"/>
+            </w:rPr>
+          </w:pPr>
+          <w:hyperlink w:anchor="_Toc389309931" w:history="1">
+            <w:r>
+              <w:rPr>
+                <w:rStyle w:val="Hipervnculo"/>
+                <w:rFonts w:ascii="Calibri Light" w:hAnsi="Calibri Light"/>
+                <w:noProof/>
+                <w:lang w:val="es-ES"/>
+              </w:rPr>
+              <w:t>Revisión de Base de Datos</w:t>
+            </w:r>
+            <w:r>
+              <w:rPr>
+                <w:rFonts w:ascii="Calibri Light" w:hAnsi="Calibri Light"/>
+                <w:noProof/>
+                <w:webHidden/>
+              </w:rPr>
+              <w:tab/>
+            </w:r>
+            <w:r>
+              <w:rPr>
+                <w:rFonts w:ascii="Calibri Light" w:hAnsi="Calibri Light"/>
+                <w:noProof/>
+                <w:webHidden/>
+              </w:rPr>
+              <w:fldChar w:fldCharType="begin"/>
+            </w:r>
+            <w:r>
+              <w:rPr>
+                <w:rFonts w:ascii="Calibri Light" w:hAnsi="Calibri Light"/>
+                <w:noProof/>
+                <w:webHidden/>
+              </w:rPr>
+              <w:instrText xml:space="preserve"> PAGEREF _Toc389309931 \h </w:instrText>
+            </w:r>
+            <w:r>
+              <w:rPr>
+                <w:rFonts w:ascii="Calibri Light" w:hAnsi="Calibri Light"/>
+                <w:noProof/>
+                <w:webHidden/>
+              </w:rPr>
+            </w:r>
+            <w:r>
+              <w:rPr>
+                <w:rFonts w:ascii="Calibri Light" w:hAnsi="Calibri Light"/>
+                <w:noProof/>
+                <w:webHidden/>
+              </w:rPr>
+              <w:fldChar w:fldCharType="separate"/>
+            </w:r>
+            <w:r>
+              <w:rPr>
+                <w:rFonts w:ascii="Calibri Light" w:hAnsi="Calibri Light"/>
+                <w:noProof/>
+                <w:webHidden/>
+              </w:rPr>
+              <w:t>7</w:t>
             </w:r>
             <w:r>
               <w:rPr>
@@ -3787,15 +4564,15 @@
               <w:lang w:val="es-ES" w:eastAsia="es-ES"/>
             </w:rPr>
           </w:pPr>
-          <w:hyperlink w:anchor="_Toc388719654" w:history="1">
+          <w:hyperlink w:anchor="_Toc389309932" w:history="1">
             <w:r>
               <w:rPr>
                 <w:rStyle w:val="Hipervnculo"/>
                 <w:rFonts w:ascii="Calibri Light" w:hAnsi="Calibri Light"/>
                 <w:noProof/>
-                <w:lang w:val="es-AR"/>
-              </w:rPr>
-              <w:t>Glosario</w:t>
+                <w:lang w:val="es-ES"/>
+              </w:rPr>
+              <w:t>Responsable de Testing</w:t>
             </w:r>
             <w:r>
               <w:rPr>
@@ -3819,7 +4596,7 @@
                 <w:noProof/>
                 <w:webHidden/>
               </w:rPr>
-              <w:instrText xml:space="preserve"> PAGEREF _Toc388719654 \h </w:instrText>
+              <w:instrText xml:space="preserve"> PAGEREF _Toc389309932 \h </w:instrText>
             </w:r>
             <w:r>
               <w:rPr>
@@ -3842,7 +4619,7 @@
                 <w:noProof/>
                 <w:webHidden/>
               </w:rPr>
-              <w:t>2</w:t>
+              <w:t>7</w:t>
             </w:r>
             <w:r>
               <w:rPr>
@@ -3866,7 +4643,7 @@
               <w:lang w:val="es-ES" w:eastAsia="es-ES"/>
             </w:rPr>
           </w:pPr>
-          <w:hyperlink w:anchor="_Toc388719655" w:history="1">
+          <w:hyperlink w:anchor="_Toc389309933" w:history="1">
             <w:r>
               <w:rPr>
                 <w:rStyle w:val="Hipervnculo"/>
@@ -3874,7 +4651,7 @@
                 <w:noProof/>
                 <w:lang w:val="es-ES"/>
               </w:rPr>
-              <w:t>Plan de Testing</w:t>
+              <w:t>Fuentes de Información</w:t>
             </w:r>
             <w:r>
               <w:rPr>
@@ -3898,7 +4675,7 @@
                 <w:noProof/>
                 <w:webHidden/>
               </w:rPr>
-              <w:instrText xml:space="preserve"> PAGEREF _Toc388719655 \h </w:instrText>
+              <w:instrText xml:space="preserve"> PAGEREF _Toc389309933 \h </w:instrText>
             </w:r>
             <w:r>
               <w:rPr>
@@ -3921,7 +4698,86 @@
                 <w:noProof/>
                 <w:webHidden/>
               </w:rPr>
-              <w:t>2</w:t>
+              <w:t>7</w:t>
+            </w:r>
+            <w:r>
+              <w:rPr>
+                <w:rFonts w:ascii="Calibri Light" w:hAnsi="Calibri Light"/>
+                <w:noProof/>
+                <w:webHidden/>
+              </w:rPr>
+              <w:fldChar w:fldCharType="end"/>
+            </w:r>
+          </w:hyperlink>
+        </w:p>
+        <w:p>
+          <w:pPr>
+            <w:pStyle w:val="TDC1"/>
+            <w:tabs>
+              <w:tab w:val="right" w:leader="dot" w:pos="9350"/>
+            </w:tabs>
+            <w:rPr>
+              <w:rFonts w:ascii="Calibri Light" w:hAnsi="Calibri Light"/>
+              <w:noProof/>
+              <w:lang w:val="es-ES" w:eastAsia="es-ES"/>
+            </w:rPr>
+          </w:pPr>
+          <w:hyperlink w:anchor="_Toc389309934" w:history="1">
+            <w:r>
+              <w:rPr>
+                <w:rStyle w:val="Hipervnculo"/>
+                <w:rFonts w:ascii="Calibri Light" w:hAnsi="Calibri Light"/>
+                <w:noProof/>
+                <w:lang w:val="es-ES"/>
+              </w:rPr>
+              <w:t>Anexo</w:t>
+            </w:r>
+            <w:r>
+              <w:rPr>
+                <w:rFonts w:ascii="Calibri Light" w:hAnsi="Calibri Light"/>
+                <w:noProof/>
+                <w:webHidden/>
+              </w:rPr>
+              <w:tab/>
+            </w:r>
+            <w:r>
+              <w:rPr>
+                <w:rFonts w:ascii="Calibri Light" w:hAnsi="Calibri Light"/>
+                <w:noProof/>
+                <w:webHidden/>
+              </w:rPr>
+              <w:fldChar w:fldCharType="begin"/>
+            </w:r>
+            <w:r>
+              <w:rPr>
+                <w:rFonts w:ascii="Calibri Light" w:hAnsi="Calibri Light"/>
+                <w:noProof/>
+                <w:webHidden/>
+              </w:rPr>
+              <w:instrText xml:space="preserve"> PAGEREF _Toc389309934 \h </w:instrText>
+            </w:r>
+            <w:r>
+              <w:rPr>
+                <w:rFonts w:ascii="Calibri Light" w:hAnsi="Calibri Light"/>
+                <w:noProof/>
+                <w:webHidden/>
+              </w:rPr>
+            </w:r>
+            <w:r>
+              <w:rPr>
+                <w:rFonts w:ascii="Calibri Light" w:hAnsi="Calibri Light"/>
+                <w:noProof/>
+                <w:webHidden/>
+              </w:rPr>
+              <w:fldChar w:fldCharType="separate"/>
+            </w:r>
+            <w:r>
+              <w:rPr>
+                <w:rFonts w:ascii="Calibri Light" w:hAnsi="Calibri Light"/>
+                <w:noProof/>
+                <w:webHidden/>
+              </w:rPr>
+              <w:t>8</w:t>
             </w:r>
             <w:r>
               <w:rPr>
@@ -3945,7 +4801,7 @@
               <w:lang w:val="es-ES" w:eastAsia="es-ES"/>
             </w:rPr>
           </w:pPr>
-          <w:hyperlink w:anchor="_Toc388719656" w:history="1">
+          <w:hyperlink w:anchor="_Toc389309935" w:history="1">
             <w:r>
               <w:rPr>
                 <w:rStyle w:val="Hipervnculo"/>
@@ -3953,7 +4809,7 @@
                 <w:noProof/>
                 <w:lang w:val="es-ES"/>
               </w:rPr>
-              <w:t>Casos de Prueba</w:t>
+              <w:t>Planilla de Revisión de Código</w:t>
             </w:r>
             <w:r>
               <w:rPr>
@@ -3977,7 +4833,7 @@
                 <w:noProof/>
                 <w:webHidden/>
               </w:rPr>
-              <w:instrText xml:space="preserve"> PAGEREF _Toc388719656 \h </w:instrText>
+              <w:instrText xml:space="preserve"> PAGEREF _Toc389309935 \h </w:instrText>
             </w:r>
             <w:r>
               <w:rPr>
@@ -4000,7 +4856,7 @@
                 <w:noProof/>
                 <w:webHidden/>
               </w:rPr>
-              <w:t>3</w:t>
+              <w:t>8</w:t>
             </w:r>
             <w:r>
               <w:rPr>
@@ -4024,7 +4880,7 @@
               <w:lang w:val="es-ES" w:eastAsia="es-ES"/>
             </w:rPr>
           </w:pPr>
-          <w:hyperlink w:anchor="_Toc388719657" w:history="1">
+          <w:hyperlink w:anchor="_Toc389309936" w:history="1">
             <w:r>
               <w:rPr>
                 <w:rStyle w:val="Hipervnculo"/>
@@ -4032,7 +4888,7 @@
                 <w:noProof/>
                 <w:lang w:val="es-ES"/>
               </w:rPr>
-              <w:t>Ciclos de Prueba Manuales</w:t>
+              <w:t>Pánilla de Casos de Prueba</w:t>
             </w:r>
             <w:r>
               <w:rPr>
@@ -4056,7 +4912,7 @@
                 <w:noProof/>
                 <w:webHidden/>
               </w:rPr>
-              <w:instrText xml:space="preserve"> PAGEREF _Toc388719657 \h </w:instrText>
+              <w:instrText xml:space="preserve"> PAGEREF _Toc389309936 \h </w:instrText>
             </w:r>
             <w:r>
               <w:rPr>
@@ -4079,7 +4935,7 @@
                 <w:noProof/>
                 <w:webHidden/>
               </w:rPr>
-              <w:t>3</w:t>
+              <w:t>8</w:t>
             </w:r>
             <w:r>
               <w:rPr>
@@ -4103,7 +4959,7 @@
               <w:lang w:val="es-ES" w:eastAsia="es-ES"/>
             </w:rPr>
           </w:pPr>
-          <w:hyperlink w:anchor="_Toc388719658" w:history="1">
+          <w:hyperlink w:anchor="_Toc389309937" w:history="1">
             <w:r>
               <w:rPr>
                 <w:rStyle w:val="Hipervnculo"/>
@@ -4111,7 +4967,7 @@
                 <w:noProof/>
                 <w:lang w:val="es-ES"/>
               </w:rPr>
-              <w:t>Unit Test automatizados</w:t>
+              <w:t>Planilla de Ciclo de Prueba Por Cada Caso de Prueba que se ejecuta en el sprint</w:t>
             </w:r>
             <w:r>
               <w:rPr>
@@ -4135,7 +4991,7 @@
                 <w:noProof/>
                 <w:webHidden/>
               </w:rPr>
-              <w:instrText xml:space="preserve"> PAGEREF _Toc388719658 \h </w:instrText>
+              <w:instrText xml:space="preserve"> PAGEREF _Toc389309937 \h </w:instrText>
             </w:r>
             <w:r>
               <w:rPr>
@@ -4158,7 +5014,7 @@
                 <w:noProof/>
                 <w:webHidden/>
               </w:rPr>
-              <w:t>5</w:t>
+              <w:t>9</w:t>
             </w:r>
             <w:r>
               <w:rPr>
@@ -4182,15 +5038,14 @@
               <w:lang w:val="es-ES" w:eastAsia="es-ES"/>
             </w:rPr>
           </w:pPr>
-          <w:hyperlink w:anchor="_Toc388719659" w:history="1">
+          <w:hyperlink w:anchor="_Toc389309938" w:history="1">
             <w:r>
               <w:rPr>
                 <w:rStyle w:val="Hipervnculo"/>
                 <w:rFonts w:ascii="Calibri Light" w:hAnsi="Calibri Light"/>
                 <w:noProof/>
-                <w:lang w:val="es-ES"/>
-              </w:rPr>
-              <w:t>Revisiones de Código</w:t>
+              </w:rPr>
+              <w:t>Planilla de Test Exploratorio</w:t>
             </w:r>
             <w:r>
               <w:rPr>
@@ -4214,796 +5069,7 @@
                 <w:noProof/>
                 <w:webHidden/>
               </w:rPr>
-              <w:instrText xml:space="preserve"> PAGEREF _Toc388719659 \h </w:instrText>
-            </w:r>
-            <w:r>
-              <w:rPr>
-                <w:rFonts w:ascii="Calibri Light" w:hAnsi="Calibri Light"/>
-                <w:noProof/>
-                <w:webHidden/>
-              </w:rPr>
-            </w:r>
-            <w:r>
-              <w:rPr>
-                <w:rFonts w:ascii="Calibri Light" w:hAnsi="Calibri Light"/>
-                <w:noProof/>
-                <w:webHidden/>
-              </w:rPr>
-              <w:fldChar w:fldCharType="separate"/>
-            </w:r>
-            <w:r>
-              <w:rPr>
-                <w:rFonts w:ascii="Calibri Light" w:hAnsi="Calibri Light"/>
-                <w:noProof/>
-                <w:webHidden/>
-              </w:rPr>
-              <w:t>6</w:t>
-            </w:r>
-            <w:r>
-              <w:rPr>
-                <w:rFonts w:ascii="Calibri Light" w:hAnsi="Calibri Light"/>
-                <w:noProof/>
-                <w:webHidden/>
-              </w:rPr>
-              <w:fldChar w:fldCharType="end"/>
-            </w:r>
-          </w:hyperlink>
-        </w:p>
-        <w:p>
-          <w:pPr>
-            <w:pStyle w:val="TDC2"/>
-            <w:tabs>
-              <w:tab w:val="right" w:leader="dot" w:pos="9350"/>
-            </w:tabs>
-            <w:rPr>
-              <w:rFonts w:ascii="Calibri Light" w:hAnsi="Calibri Light"/>
-              <w:noProof/>
-              <w:lang w:val="es-ES" w:eastAsia="es-ES"/>
-            </w:rPr>
-          </w:pPr>
-          <w:hyperlink w:anchor="_Toc388719660" w:history="1">
-            <w:r>
-              <w:rPr>
-                <w:rStyle w:val="Hipervnculo"/>
-                <w:rFonts w:ascii="Calibri Light" w:hAnsi="Calibri Light"/>
-                <w:noProof/>
-                <w:lang w:val="es-ES"/>
-              </w:rPr>
-              <w:t>Revisión de Base de Datos</w:t>
-            </w:r>
-            <w:r>
-              <w:rPr>
-                <w:rFonts w:ascii="Calibri Light" w:hAnsi="Calibri Light"/>
-                <w:noProof/>
-                <w:webHidden/>
-              </w:rPr>
-              <w:tab/>
-            </w:r>
-            <w:r>
-              <w:rPr>
-                <w:rFonts w:ascii="Calibri Light" w:hAnsi="Calibri Light"/>
-                <w:noProof/>
-                <w:webHidden/>
-              </w:rPr>
-              <w:fldChar w:fldCharType="begin"/>
-            </w:r>
-            <w:r>
-              <w:rPr>
-                <w:rFonts w:ascii="Calibri Light" w:hAnsi="Calibri Light"/>
-                <w:noProof/>
-                <w:webHidden/>
-              </w:rPr>
-              <w:instrText xml:space="preserve"> PAGEREF _Toc388719660 \h </w:instrText>
-            </w:r>
-            <w:r>
-              <w:rPr>
-                <w:rFonts w:ascii="Calibri Light" w:hAnsi="Calibri Light"/>
-                <w:noProof/>
-                <w:webHidden/>
-              </w:rPr>
-            </w:r>
-            <w:r>
-              <w:rPr>
-                <w:rFonts w:ascii="Calibri Light" w:hAnsi="Calibri Light"/>
-                <w:noProof/>
-                <w:webHidden/>
-              </w:rPr>
-              <w:fldChar w:fldCharType="separate"/>
-            </w:r>
-            <w:r>
-              <w:rPr>
-                <w:rFonts w:ascii="Calibri Light" w:hAnsi="Calibri Light"/>
-                <w:noProof/>
-                <w:webHidden/>
-              </w:rPr>
-              <w:t>6</w:t>
-            </w:r>
-            <w:r>
-              <w:rPr>
-                <w:rFonts w:ascii="Calibri Light" w:hAnsi="Calibri Light"/>
-                <w:noProof/>
-                <w:webHidden/>
-              </w:rPr>
-              <w:fldChar w:fldCharType="end"/>
-            </w:r>
-          </w:hyperlink>
-        </w:p>
-        <w:p>
-          <w:pPr>
-            <w:pStyle w:val="TDC2"/>
-            <w:tabs>
-              <w:tab w:val="right" w:leader="dot" w:pos="9350"/>
-            </w:tabs>
-            <w:rPr>
-              <w:rFonts w:ascii="Calibri Light" w:hAnsi="Calibri Light"/>
-              <w:noProof/>
-              <w:lang w:val="es-ES" w:eastAsia="es-ES"/>
-            </w:rPr>
-          </w:pPr>
-          <w:hyperlink w:anchor="_Toc388719661" w:history="1">
-            <w:r>
-              <w:rPr>
-                <w:rStyle w:val="Hipervnculo"/>
-                <w:rFonts w:ascii="Calibri Light" w:hAnsi="Calibri Light"/>
-                <w:noProof/>
-                <w:lang w:val="es-ES"/>
-              </w:rPr>
-              <w:t>Tests Exploratorios</w:t>
-            </w:r>
-            <w:r>
-              <w:rPr>
-                <w:rFonts w:ascii="Calibri Light" w:hAnsi="Calibri Light"/>
-                <w:noProof/>
-                <w:webHidden/>
-              </w:rPr>
-              <w:tab/>
-            </w:r>
-            <w:r>
-              <w:rPr>
-                <w:rFonts w:ascii="Calibri Light" w:hAnsi="Calibri Light"/>
-                <w:noProof/>
-                <w:webHidden/>
-              </w:rPr>
-              <w:fldChar w:fldCharType="begin"/>
-            </w:r>
-            <w:r>
-              <w:rPr>
-                <w:rFonts w:ascii="Calibri Light" w:hAnsi="Calibri Light"/>
-                <w:noProof/>
-                <w:webHidden/>
-              </w:rPr>
-              <w:instrText xml:space="preserve"> PAGEREF _Toc388719661 \h </w:instrText>
-            </w:r>
-            <w:r>
-              <w:rPr>
-                <w:rFonts w:ascii="Calibri Light" w:hAnsi="Calibri Light"/>
-                <w:noProof/>
-                <w:webHidden/>
-              </w:rPr>
-            </w:r>
-            <w:r>
-              <w:rPr>
-                <w:rFonts w:ascii="Calibri Light" w:hAnsi="Calibri Light"/>
-                <w:noProof/>
-                <w:webHidden/>
-              </w:rPr>
-              <w:fldChar w:fldCharType="separate"/>
-            </w:r>
-            <w:r>
-              <w:rPr>
-                <w:rFonts w:ascii="Calibri Light" w:hAnsi="Calibri Light"/>
-                <w:noProof/>
-                <w:webHidden/>
-              </w:rPr>
-              <w:t>6</w:t>
-            </w:r>
-            <w:r>
-              <w:rPr>
-                <w:rFonts w:ascii="Calibri Light" w:hAnsi="Calibri Light"/>
-                <w:noProof/>
-                <w:webHidden/>
-              </w:rPr>
-              <w:fldChar w:fldCharType="end"/>
-            </w:r>
-          </w:hyperlink>
-        </w:p>
-        <w:p>
-          <w:pPr>
-            <w:pStyle w:val="TDC2"/>
-            <w:tabs>
-              <w:tab w:val="right" w:leader="dot" w:pos="9350"/>
-            </w:tabs>
-            <w:rPr>
-              <w:rFonts w:ascii="Calibri Light" w:hAnsi="Calibri Light"/>
-              <w:noProof/>
-              <w:lang w:val="es-ES" w:eastAsia="es-ES"/>
-            </w:rPr>
-          </w:pPr>
-          <w:hyperlink w:anchor="_Toc388719662" w:history="1">
-            <w:r>
-              <w:rPr>
-                <w:rStyle w:val="Hipervnculo"/>
-                <w:rFonts w:ascii="Calibri Light" w:hAnsi="Calibri Light"/>
-                <w:noProof/>
-                <w:lang w:val="es-ES"/>
-              </w:rPr>
-              <w:t>Tests de Regresión</w:t>
-            </w:r>
-            <w:r>
-              <w:rPr>
-                <w:rFonts w:ascii="Calibri Light" w:hAnsi="Calibri Light"/>
-                <w:noProof/>
-                <w:webHidden/>
-              </w:rPr>
-              <w:tab/>
-            </w:r>
-            <w:r>
-              <w:rPr>
-                <w:rFonts w:ascii="Calibri Light" w:hAnsi="Calibri Light"/>
-                <w:noProof/>
-                <w:webHidden/>
-              </w:rPr>
-              <w:fldChar w:fldCharType="begin"/>
-            </w:r>
-            <w:r>
-              <w:rPr>
-                <w:rFonts w:ascii="Calibri Light" w:hAnsi="Calibri Light"/>
-                <w:noProof/>
-                <w:webHidden/>
-              </w:rPr>
-              <w:instrText xml:space="preserve"> PAGEREF _Toc388719662 \h </w:instrText>
-            </w:r>
-            <w:r>
-              <w:rPr>
-                <w:rFonts w:ascii="Calibri Light" w:hAnsi="Calibri Light"/>
-                <w:noProof/>
-                <w:webHidden/>
-              </w:rPr>
-            </w:r>
-            <w:r>
-              <w:rPr>
-                <w:rFonts w:ascii="Calibri Light" w:hAnsi="Calibri Light"/>
-                <w:noProof/>
-                <w:webHidden/>
-              </w:rPr>
-              <w:fldChar w:fldCharType="separate"/>
-            </w:r>
-            <w:r>
-              <w:rPr>
-                <w:rFonts w:ascii="Calibri Light" w:hAnsi="Calibri Light"/>
-                <w:noProof/>
-                <w:webHidden/>
-              </w:rPr>
-              <w:t>7</w:t>
-            </w:r>
-            <w:r>
-              <w:rPr>
-                <w:rFonts w:ascii="Calibri Light" w:hAnsi="Calibri Light"/>
-                <w:noProof/>
-                <w:webHidden/>
-              </w:rPr>
-              <w:fldChar w:fldCharType="end"/>
-            </w:r>
-          </w:hyperlink>
-        </w:p>
-        <w:p>
-          <w:pPr>
-            <w:pStyle w:val="TDC1"/>
-            <w:tabs>
-              <w:tab w:val="right" w:leader="dot" w:pos="9350"/>
-            </w:tabs>
-            <w:rPr>
-              <w:rFonts w:ascii="Calibri Light" w:hAnsi="Calibri Light"/>
-              <w:noProof/>
-              <w:lang w:val="es-ES" w:eastAsia="es-ES"/>
-            </w:rPr>
-          </w:pPr>
-          <w:hyperlink w:anchor="_Toc388719663" w:history="1">
-            <w:r>
-              <w:rPr>
-                <w:rStyle w:val="Hipervnculo"/>
-                <w:rFonts w:ascii="Calibri Light" w:hAnsi="Calibri Light"/>
-                <w:noProof/>
-                <w:lang w:val="es-ES"/>
-              </w:rPr>
-              <w:t>Responsable de Testing</w:t>
-            </w:r>
-            <w:r>
-              <w:rPr>
-                <w:rFonts w:ascii="Calibri Light" w:hAnsi="Calibri Light"/>
-                <w:noProof/>
-                <w:webHidden/>
-              </w:rPr>
-              <w:tab/>
-            </w:r>
-            <w:r>
-              <w:rPr>
-                <w:rFonts w:ascii="Calibri Light" w:hAnsi="Calibri Light"/>
-                <w:noProof/>
-                <w:webHidden/>
-              </w:rPr>
-              <w:fldChar w:fldCharType="begin"/>
-            </w:r>
-            <w:r>
-              <w:rPr>
-                <w:rFonts w:ascii="Calibri Light" w:hAnsi="Calibri Light"/>
-                <w:noProof/>
-                <w:webHidden/>
-              </w:rPr>
-              <w:instrText xml:space="preserve"> PAGEREF _Toc388719663 \h </w:instrText>
-            </w:r>
-            <w:r>
-              <w:rPr>
-                <w:rFonts w:ascii="Calibri Light" w:hAnsi="Calibri Light"/>
-                <w:noProof/>
-                <w:webHidden/>
-              </w:rPr>
-            </w:r>
-            <w:r>
-              <w:rPr>
-                <w:rFonts w:ascii="Calibri Light" w:hAnsi="Calibri Light"/>
-                <w:noProof/>
-                <w:webHidden/>
-              </w:rPr>
-              <w:fldChar w:fldCharType="separate"/>
-            </w:r>
-            <w:r>
-              <w:rPr>
-                <w:rFonts w:ascii="Calibri Light" w:hAnsi="Calibri Light"/>
-                <w:noProof/>
-                <w:webHidden/>
-              </w:rPr>
-              <w:t>7</w:t>
-            </w:r>
-            <w:r>
-              <w:rPr>
-                <w:rFonts w:ascii="Calibri Light" w:hAnsi="Calibri Light"/>
-                <w:noProof/>
-                <w:webHidden/>
-              </w:rPr>
-              <w:fldChar w:fldCharType="end"/>
-            </w:r>
-          </w:hyperlink>
-        </w:p>
-        <w:p>
-          <w:pPr>
-            <w:pStyle w:val="TDC1"/>
-            <w:tabs>
-              <w:tab w:val="right" w:leader="dot" w:pos="9350"/>
-            </w:tabs>
-            <w:rPr>
-              <w:rFonts w:ascii="Calibri Light" w:hAnsi="Calibri Light"/>
-              <w:noProof/>
-              <w:lang w:val="es-ES" w:eastAsia="es-ES"/>
-            </w:rPr>
-          </w:pPr>
-          <w:hyperlink w:anchor="_Toc388719664" w:history="1">
-            <w:r>
-              <w:rPr>
-                <w:rStyle w:val="Hipervnculo"/>
-                <w:rFonts w:ascii="Calibri Light" w:hAnsi="Calibri Light"/>
-                <w:noProof/>
-                <w:lang w:val="es-ES"/>
-              </w:rPr>
-              <w:t>Fuentes de Información</w:t>
-            </w:r>
-            <w:r>
-              <w:rPr>
-                <w:rFonts w:ascii="Calibri Light" w:hAnsi="Calibri Light"/>
-                <w:noProof/>
-                <w:webHidden/>
-              </w:rPr>
-              <w:tab/>
-            </w:r>
-            <w:r>
-              <w:rPr>
-                <w:rFonts w:ascii="Calibri Light" w:hAnsi="Calibri Light"/>
-                <w:noProof/>
-                <w:webHidden/>
-              </w:rPr>
-              <w:fldChar w:fldCharType="begin"/>
-            </w:r>
-            <w:r>
-              <w:rPr>
-                <w:rFonts w:ascii="Calibri Light" w:hAnsi="Calibri Light"/>
-                <w:noProof/>
-                <w:webHidden/>
-              </w:rPr>
-              <w:instrText xml:space="preserve"> PAGEREF _Toc388719664 \h </w:instrText>
-            </w:r>
-            <w:r>
-              <w:rPr>
-                <w:rFonts w:ascii="Calibri Light" w:hAnsi="Calibri Light"/>
-                <w:noProof/>
-                <w:webHidden/>
-              </w:rPr>
-            </w:r>
-            <w:r>
-              <w:rPr>
-                <w:rFonts w:ascii="Calibri Light" w:hAnsi="Calibri Light"/>
-                <w:noProof/>
-                <w:webHidden/>
-              </w:rPr>
-              <w:fldChar w:fldCharType="separate"/>
-            </w:r>
-            <w:r>
-              <w:rPr>
-                <w:rFonts w:ascii="Calibri Light" w:hAnsi="Calibri Light"/>
-                <w:noProof/>
-                <w:webHidden/>
-              </w:rPr>
-              <w:t>7</w:t>
-            </w:r>
-            <w:r>
-              <w:rPr>
-                <w:rFonts w:ascii="Calibri Light" w:hAnsi="Calibri Light"/>
-                <w:noProof/>
-                <w:webHidden/>
-              </w:rPr>
-              <w:fldChar w:fldCharType="end"/>
-            </w:r>
-          </w:hyperlink>
-        </w:p>
-        <w:p>
-          <w:pPr>
-            <w:pStyle w:val="TDC1"/>
-            <w:tabs>
-              <w:tab w:val="right" w:leader="dot" w:pos="9350"/>
-            </w:tabs>
-            <w:rPr>
-              <w:rFonts w:ascii="Calibri Light" w:hAnsi="Calibri Light"/>
-              <w:noProof/>
-              <w:lang w:val="es-ES" w:eastAsia="es-ES"/>
-            </w:rPr>
-          </w:pPr>
-          <w:hyperlink w:anchor="_Toc388719665" w:history="1">
-            <w:r>
-              <w:rPr>
-                <w:rStyle w:val="Hipervnculo"/>
-                <w:rFonts w:ascii="Calibri Light" w:hAnsi="Calibri Light"/>
-                <w:noProof/>
-                <w:lang w:val="es-ES"/>
-              </w:rPr>
-              <w:t>Anexo</w:t>
-            </w:r>
-            <w:r>
-              <w:rPr>
-                <w:rFonts w:ascii="Calibri Light" w:hAnsi="Calibri Light"/>
-                <w:noProof/>
-                <w:webHidden/>
-              </w:rPr>
-              <w:tab/>
-            </w:r>
-            <w:r>
-              <w:rPr>
-                <w:rFonts w:ascii="Calibri Light" w:hAnsi="Calibri Light"/>
-                <w:noProof/>
-                <w:webHidden/>
-              </w:rPr>
-              <w:fldChar w:fldCharType="begin"/>
-            </w:r>
-            <w:r>
-              <w:rPr>
-                <w:rFonts w:ascii="Calibri Light" w:hAnsi="Calibri Light"/>
-                <w:noProof/>
-                <w:webHidden/>
-              </w:rPr>
-              <w:instrText xml:space="preserve"> PAGEREF _Toc388719665 \h </w:instrText>
-            </w:r>
-            <w:r>
-              <w:rPr>
-                <w:rFonts w:ascii="Calibri Light" w:hAnsi="Calibri Light"/>
-                <w:noProof/>
-                <w:webHidden/>
-              </w:rPr>
-            </w:r>
-            <w:r>
-              <w:rPr>
-                <w:rFonts w:ascii="Calibri Light" w:hAnsi="Calibri Light"/>
-                <w:noProof/>
-                <w:webHidden/>
-              </w:rPr>
-              <w:fldChar w:fldCharType="separate"/>
-            </w:r>
-            <w:r>
-              <w:rPr>
-                <w:rFonts w:ascii="Calibri Light" w:hAnsi="Calibri Light"/>
-                <w:noProof/>
-                <w:webHidden/>
-              </w:rPr>
-              <w:t>8</w:t>
-            </w:r>
-            <w:r>
-              <w:rPr>
-                <w:rFonts w:ascii="Calibri Light" w:hAnsi="Calibri Light"/>
-                <w:noProof/>
-                <w:webHidden/>
-              </w:rPr>
-              <w:fldChar w:fldCharType="end"/>
-            </w:r>
-          </w:hyperlink>
-        </w:p>
-        <w:p>
-          <w:pPr>
-            <w:pStyle w:val="TDC2"/>
-            <w:tabs>
-              <w:tab w:val="right" w:leader="dot" w:pos="9350"/>
-            </w:tabs>
-            <w:rPr>
-              <w:rFonts w:ascii="Calibri Light" w:hAnsi="Calibri Light"/>
-              <w:noProof/>
-              <w:lang w:val="es-ES" w:eastAsia="es-ES"/>
-            </w:rPr>
-          </w:pPr>
-          <w:hyperlink w:anchor="_Toc388719666" w:history="1">
-            <w:r>
-              <w:rPr>
-                <w:rStyle w:val="Hipervnculo"/>
-                <w:rFonts w:ascii="Calibri Light" w:hAnsi="Calibri Light"/>
-                <w:noProof/>
-                <w:lang w:val="es-ES"/>
-              </w:rPr>
-              <w:t>Planilla de Revisión de Código</w:t>
-            </w:r>
-            <w:r>
-              <w:rPr>
-                <w:rFonts w:ascii="Calibri Light" w:hAnsi="Calibri Light"/>
-                <w:noProof/>
-                <w:webHidden/>
-              </w:rPr>
-              <w:tab/>
-            </w:r>
-            <w:r>
-              <w:rPr>
-                <w:rFonts w:ascii="Calibri Light" w:hAnsi="Calibri Light"/>
-                <w:noProof/>
-                <w:webHidden/>
-              </w:rPr>
-              <w:fldChar w:fldCharType="begin"/>
-            </w:r>
-            <w:r>
-              <w:rPr>
-                <w:rFonts w:ascii="Calibri Light" w:hAnsi="Calibri Light"/>
-                <w:noProof/>
-                <w:webHidden/>
-              </w:rPr>
-              <w:instrText xml:space="preserve"> PAGEREF _Toc388719666 \h </w:instrText>
-            </w:r>
-            <w:r>
-              <w:rPr>
-                <w:rFonts w:ascii="Calibri Light" w:hAnsi="Calibri Light"/>
-                <w:noProof/>
-                <w:webHidden/>
-              </w:rPr>
-            </w:r>
-            <w:r>
-              <w:rPr>
-                <w:rFonts w:ascii="Calibri Light" w:hAnsi="Calibri Light"/>
-                <w:noProof/>
-                <w:webHidden/>
-              </w:rPr>
-              <w:fldChar w:fldCharType="separate"/>
-            </w:r>
-            <w:r>
-              <w:rPr>
-                <w:rFonts w:ascii="Calibri Light" w:hAnsi="Calibri Light"/>
-                <w:noProof/>
-                <w:webHidden/>
-              </w:rPr>
-              <w:t>8</w:t>
-            </w:r>
-            <w:r>
-              <w:rPr>
-                <w:rFonts w:ascii="Calibri Light" w:hAnsi="Calibri Light"/>
-                <w:noProof/>
-                <w:webHidden/>
-              </w:rPr>
-              <w:fldChar w:fldCharType="end"/>
-            </w:r>
-          </w:hyperlink>
-        </w:p>
-        <w:p>
-          <w:pPr>
-            <w:pStyle w:val="TDC2"/>
-            <w:tabs>
-              <w:tab w:val="right" w:leader="dot" w:pos="9350"/>
-            </w:tabs>
-            <w:rPr>
-              <w:rFonts w:ascii="Calibri Light" w:hAnsi="Calibri Light"/>
-              <w:noProof/>
-              <w:lang w:val="es-ES" w:eastAsia="es-ES"/>
-            </w:rPr>
-          </w:pPr>
-          <w:hyperlink w:anchor="_Toc388719667" w:history="1">
-            <w:r>
-              <w:rPr>
-                <w:rStyle w:val="Hipervnculo"/>
-                <w:rFonts w:ascii="Calibri Light" w:hAnsi="Calibri Light"/>
-                <w:noProof/>
-                <w:lang w:val="es-ES"/>
-              </w:rPr>
-              <w:t>Pánilla de Casos de Prueba</w:t>
-            </w:r>
-            <w:r>
-              <w:rPr>
-                <w:rFonts w:ascii="Calibri Light" w:hAnsi="Calibri Light"/>
-                <w:noProof/>
-                <w:webHidden/>
-              </w:rPr>
-              <w:tab/>
-            </w:r>
-            <w:r>
-              <w:rPr>
-                <w:rFonts w:ascii="Calibri Light" w:hAnsi="Calibri Light"/>
-                <w:noProof/>
-                <w:webHidden/>
-              </w:rPr>
-              <w:fldChar w:fldCharType="begin"/>
-            </w:r>
-            <w:r>
-              <w:rPr>
-                <w:rFonts w:ascii="Calibri Light" w:hAnsi="Calibri Light"/>
-                <w:noProof/>
-                <w:webHidden/>
-              </w:rPr>
-              <w:instrText xml:space="preserve"> PAGEREF _Toc388719667 \h </w:instrText>
-            </w:r>
-            <w:r>
-              <w:rPr>
-                <w:rFonts w:ascii="Calibri Light" w:hAnsi="Calibri Light"/>
-                <w:noProof/>
-                <w:webHidden/>
-              </w:rPr>
-            </w:r>
-            <w:r>
-              <w:rPr>
-                <w:rFonts w:ascii="Calibri Light" w:hAnsi="Calibri Light"/>
-                <w:noProof/>
-                <w:webHidden/>
-              </w:rPr>
-              <w:fldChar w:fldCharType="separate"/>
-            </w:r>
-            <w:r>
-              <w:rPr>
-                <w:rFonts w:ascii="Calibri Light" w:hAnsi="Calibri Light"/>
-                <w:noProof/>
-                <w:webHidden/>
-              </w:rPr>
-              <w:t>8</w:t>
-            </w:r>
-            <w:r>
-              <w:rPr>
-                <w:rFonts w:ascii="Calibri Light" w:hAnsi="Calibri Light"/>
-                <w:noProof/>
-                <w:webHidden/>
-              </w:rPr>
-              <w:fldChar w:fldCharType="end"/>
-            </w:r>
-          </w:hyperlink>
-        </w:p>
-        <w:p>
-          <w:pPr>
-            <w:pStyle w:val="TDC2"/>
-            <w:tabs>
-              <w:tab w:val="right" w:leader="dot" w:pos="9350"/>
-            </w:tabs>
-            <w:rPr>
-              <w:rFonts w:ascii="Calibri Light" w:hAnsi="Calibri Light"/>
-              <w:noProof/>
-              <w:lang w:val="es-ES" w:eastAsia="es-ES"/>
-            </w:rPr>
-          </w:pPr>
-          <w:hyperlink w:anchor="_Toc388719668" w:history="1">
-            <w:r>
-              <w:rPr>
-                <w:rStyle w:val="Hipervnculo"/>
-                <w:rFonts w:ascii="Calibri Light" w:hAnsi="Calibri Light"/>
-                <w:noProof/>
-                <w:lang w:val="es-ES"/>
-              </w:rPr>
-              <w:t>Planilla de Ciclo de Prueba Por Cada Caso de Prueba que se ejecuta en el sprint</w:t>
-            </w:r>
-            <w:r>
-              <w:rPr>
-                <w:rFonts w:ascii="Calibri Light" w:hAnsi="Calibri Light"/>
-                <w:noProof/>
-                <w:webHidden/>
-              </w:rPr>
-              <w:tab/>
-            </w:r>
-            <w:r>
-              <w:rPr>
-                <w:rFonts w:ascii="Calibri Light" w:hAnsi="Calibri Light"/>
-                <w:noProof/>
-                <w:webHidden/>
-              </w:rPr>
-              <w:fldChar w:fldCharType="begin"/>
-            </w:r>
-            <w:r>
-              <w:rPr>
-                <w:rFonts w:ascii="Calibri Light" w:hAnsi="Calibri Light"/>
-                <w:noProof/>
-                <w:webHidden/>
-              </w:rPr>
-              <w:instrText xml:space="preserve"> PAGEREF _Toc388719668 \h </w:instrText>
-            </w:r>
-            <w:r>
-              <w:rPr>
-                <w:rFonts w:ascii="Calibri Light" w:hAnsi="Calibri Light"/>
-                <w:noProof/>
-                <w:webHidden/>
-              </w:rPr>
-            </w:r>
-            <w:r>
-              <w:rPr>
-                <w:rFonts w:ascii="Calibri Light" w:hAnsi="Calibri Light"/>
-                <w:noProof/>
-                <w:webHidden/>
-              </w:rPr>
-              <w:fldChar w:fldCharType="separate"/>
-            </w:r>
-            <w:r>
-              <w:rPr>
-                <w:rFonts w:ascii="Calibri Light" w:hAnsi="Calibri Light"/>
-                <w:noProof/>
-                <w:webHidden/>
-              </w:rPr>
-              <w:t>9</w:t>
-            </w:r>
-            <w:r>
-              <w:rPr>
-                <w:rFonts w:ascii="Calibri Light" w:hAnsi="Calibri Light"/>
-                <w:noProof/>
-                <w:webHidden/>
-              </w:rPr>
-              <w:fldChar w:fldCharType="end"/>
-            </w:r>
-          </w:hyperlink>
-        </w:p>
-        <w:p>
-          <w:pPr>
-            <w:pStyle w:val="TDC2"/>
-            <w:tabs>
-              <w:tab w:val="right" w:leader="dot" w:pos="9350"/>
-            </w:tabs>
-            <w:rPr>
-              <w:rFonts w:ascii="Calibri Light" w:hAnsi="Calibri Light"/>
-              <w:noProof/>
-              <w:lang w:val="es-ES" w:eastAsia="es-ES"/>
-            </w:rPr>
-          </w:pPr>
-          <w:hyperlink w:anchor="_Toc388719669" w:history="1">
-            <w:r>
-              <w:rPr>
-                <w:rStyle w:val="Hipervnculo"/>
-                <w:rFonts w:ascii="Calibri Light" w:hAnsi="Calibri Light"/>
-                <w:noProof/>
-              </w:rPr>
-              <w:t>Planilla de Test Exploratorio</w:t>
-            </w:r>
-            <w:r>
-              <w:rPr>
-                <w:rFonts w:ascii="Calibri Light" w:hAnsi="Calibri Light"/>
-                <w:noProof/>
-                <w:webHidden/>
-              </w:rPr>
-              <w:tab/>
-            </w:r>
-            <w:r>
-              <w:rPr>
-                <w:rFonts w:ascii="Calibri Light" w:hAnsi="Calibri Light"/>
-                <w:noProof/>
-                <w:webHidden/>
-              </w:rPr>
-              <w:fldChar w:fldCharType="begin"/>
-            </w:r>
-            <w:r>
-              <w:rPr>
-                <w:rFonts w:ascii="Calibri Light" w:hAnsi="Calibri Light"/>
-                <w:noProof/>
-                <w:webHidden/>
-              </w:rPr>
-              <w:instrText xml:space="preserve"> PAGEREF _Toc388719669 \h </w:instrText>
+              <w:instrText xml:space="preserve"> PAGEREF _Toc389309938 \h </w:instrText>
             </w:r>
             <w:r>
               <w:rPr>
@@ -5063,19 +5129,119 @@
     </w:p>
     <w:p>
       <w:pPr>
+        <w:pStyle w:val="Ttulo1"/>
         <w:jc w:val="both"/>
         <w:rPr>
-          <w:lang w:val="es-AR"/>
+          <w:rFonts w:ascii="Calibri Light" w:hAnsi="Calibri Light"/>
+          <w:noProof/>
+          <w:lang w:val="es-ES"/>
         </w:rPr>
       </w:pPr>
+      <w:bookmarkStart w:id="1" w:name="_Toc389309922"/>
+      <w:r>
+        <w:rPr>
+          <w:rFonts w:ascii="Calibri Light" w:hAnsi="Calibri Light"/>
+          <w:noProof/>
+          <w:lang w:val="es-ES"/>
+        </w:rPr>
+        <w:t>Introducción</w:t>
+      </w:r>
+      <w:bookmarkEnd w:id="1"/>
     </w:p>
     <w:p>
       <w:pPr>
         <w:jc w:val="both"/>
         <w:rPr>
+          <w:rFonts w:ascii="Calibri Light" w:hAnsi="Calibri Light"/>
+          <w:lang w:val="es-ES"/>
+        </w:rPr>
+      </w:pPr>
+      <w:r>
+        <w:rPr>
+          <w:rFonts w:ascii="Calibri Light" w:hAnsi="Calibri Light"/>
+          <w:noProof/>
+          <w:lang w:val="es-ES"/>
+        </w:rPr>
+        <w:t xml:space="preserve">El objetivo de </w:t>
+      </w:r>
+      <w:r>
+        <w:rPr>
+          <w:rFonts w:ascii="Calibri Light" w:hAnsi="Calibri Light"/>
+          <w:lang w:val="es-ES"/>
+        </w:rPr>
+        <w:t>este documento</w:t>
+      </w:r>
+      <w:r>
+        <w:rPr>
+          <w:rFonts w:ascii="Calibri Light" w:hAnsi="Calibri Light"/>
+          <w:lang w:val="es-ES"/>
+        </w:rPr>
+        <w:t xml:space="preserve"> es detallar el plan de Testing</w:t>
+      </w:r>
+      <w:r>
+        <w:rPr>
+          <w:rFonts w:ascii="Calibri Light" w:hAnsi="Calibri Light"/>
+          <w:lang w:val="es-ES"/>
+        </w:rPr>
+        <w:t xml:space="preserve"> a utilizar</w:t>
+      </w:r>
+      <w:r>
+        <w:rPr>
+          <w:rFonts w:ascii="Calibri Light" w:hAnsi="Calibri Light"/>
+          <w:lang w:val="es-ES"/>
+        </w:rPr>
+        <w:t xml:space="preserve"> en el proyecto, indicando cómo llevaremos a cabo la definición y ejecución de las pruebas a lo largo de la implementación de los Sprints. El Testing del Software lo llevaremos a cabo, principalmente, para poder verificar si el sistema satisface sus requerimientos, es decir que el sistema funcione correctamente, y además para descubrir defectos del software.</w:t>
+      </w:r>
+    </w:p>
+    <w:p>
+      <w:pPr>
+        <w:pStyle w:val="Ttulo1"/>
+        <w:rPr>
+          <w:sz w:val="20"/>
           <w:lang w:val="es-AR"/>
         </w:rPr>
       </w:pPr>
+      <w:bookmarkStart w:id="2" w:name="_Toc389309923"/>
+      <w:r>
+        <w:rPr>
+          <w:sz w:val="20"/>
+          <w:lang w:val="es-AR"/>
+        </w:rPr>
+        <w:t>Glosario</w:t>
+      </w:r>
+      <w:bookmarkEnd w:id="2"/>
+    </w:p>
+    <w:p>
+      <w:pPr>
+        <w:rPr>
+          <w:rFonts w:ascii="Calibri Light" w:hAnsi="Calibri Light"/>
+          <w:lang w:val="es-AR"/>
+        </w:rPr>
+      </w:pPr>
+      <w:proofErr w:type="spellStart"/>
+      <w:r>
+        <w:rPr>
+          <w:rFonts w:ascii="Calibri Light" w:hAnsi="Calibri Light"/>
+          <w:lang w:val="es-AR"/>
+        </w:rPr>
+        <w:t>Unit</w:t>
+      </w:r>
+      <w:proofErr w:type="spellEnd"/>
+      <w:r>
+        <w:rPr>
+          <w:rFonts w:ascii="Calibri Light" w:hAnsi="Calibri Light"/>
+          <w:lang w:val="es-AR"/>
+        </w:rPr>
+        <w:t xml:space="preserve"> test: </w:t>
+      </w:r>
+      <w:r>
+        <w:rPr>
+          <w:rFonts w:ascii="Calibri Light" w:hAnsi="Calibri Light"/>
+          <w:noProof/>
+          <w:lang w:val="es-ES"/>
+        </w:rPr>
+        <w:t>Prueba Unitarias Automatizada en código.</w:t>
+      </w:r>
     </w:p>
     <w:p>
       <w:pPr>
@@ -5087,123 +5253,7 @@
           <w:lang w:val="es-ES"/>
         </w:rPr>
       </w:pPr>
-      <w:bookmarkStart w:id="1" w:name="_Toc388719653"/>
-      <w:r>
-        <w:rPr>
-          <w:rFonts w:ascii="Calibri Light" w:hAnsi="Calibri Light"/>
-          <w:noProof/>
-          <w:lang w:val="es-ES"/>
-        </w:rPr>
-        <w:t>Introducción</w:t>
-      </w:r>
-      <w:bookmarkEnd w:id="1"/>
-    </w:p>
-    <w:p>
-      <w:pPr>
-        <w:jc w:val="both"/>
-        <w:rPr>
-          <w:rFonts w:ascii="Calibri Light" w:hAnsi="Calibri Light"/>
-          <w:lang w:val="es-ES"/>
-        </w:rPr>
-      </w:pPr>
-      <w:r>
-        <w:rPr>
-          <w:rFonts w:ascii="Calibri Light" w:hAnsi="Calibri Light"/>
-          <w:noProof/>
-          <w:lang w:val="es-ES"/>
-        </w:rPr>
-        <w:t xml:space="preserve">El objetivo de </w:t>
-      </w:r>
-      <w:r>
-        <w:rPr>
-          <w:rFonts w:ascii="Calibri Light" w:hAnsi="Calibri Light"/>
-          <w:lang w:val="es-ES"/>
-        </w:rPr>
-        <w:t>este documento</w:t>
-      </w:r>
-      <w:r>
-        <w:rPr>
-          <w:rFonts w:ascii="Calibri Light" w:hAnsi="Calibri Light"/>
-          <w:lang w:val="es-ES"/>
-        </w:rPr>
-        <w:t xml:space="preserve"> es detallar el plan de Testing</w:t>
-      </w:r>
-      <w:r>
-        <w:rPr>
-          <w:rFonts w:ascii="Calibri Light" w:hAnsi="Calibri Light"/>
-          <w:lang w:val="es-ES"/>
-        </w:rPr>
-        <w:t xml:space="preserve"> a utilizar</w:t>
-      </w:r>
-      <w:r>
-        <w:rPr>
-          <w:rFonts w:ascii="Calibri Light" w:hAnsi="Calibri Light"/>
-          <w:lang w:val="es-ES"/>
-        </w:rPr>
-        <w:t xml:space="preserve"> en el proyecto, indicando cómo llevaremos a cabo la definición y ejecución de las pruebas a lo largo de la implementación de los Sprints. El Testing del Software lo llevaremos a cabo, principalmente, para poder verificar si el sistema satisface sus requerimientos, es decir que el sistema funcione correctamente, y además para descubrir defectos del software.</w:t>
-      </w:r>
-    </w:p>
-    <w:p>
-      <w:pPr>
-        <w:pStyle w:val="Ttulo1"/>
-        <w:rPr>
-          <w:sz w:val="20"/>
-          <w:lang w:val="es-AR"/>
-        </w:rPr>
-      </w:pPr>
-      <w:bookmarkStart w:id="2" w:name="_Toc388719654"/>
-      <w:r>
-        <w:rPr>
-          <w:sz w:val="20"/>
-          <w:lang w:val="es-AR"/>
-        </w:rPr>
-        <w:t>Glosario</w:t>
-      </w:r>
-      <w:bookmarkEnd w:id="2"/>
-    </w:p>
-    <w:p>
-      <w:pPr>
-        <w:rPr>
-          <w:rFonts w:ascii="Calibri Light" w:hAnsi="Calibri Light"/>
-          <w:lang w:val="es-AR"/>
-        </w:rPr>
-      </w:pPr>
-      <w:proofErr w:type="spellStart"/>
-      <w:r>
-        <w:rPr>
-          <w:rFonts w:ascii="Calibri Light" w:hAnsi="Calibri Light"/>
-          <w:lang w:val="es-AR"/>
-        </w:rPr>
-        <w:t>Unit</w:t>
-      </w:r>
-      <w:proofErr w:type="spellEnd"/>
-      <w:r>
-        <w:rPr>
-          <w:rFonts w:ascii="Calibri Light" w:hAnsi="Calibri Light"/>
-          <w:lang w:val="es-AR"/>
-        </w:rPr>
-        <w:t xml:space="preserve"> test: </w:t>
-      </w:r>
-      <w:r>
-        <w:rPr>
-          <w:rFonts w:ascii="Calibri Light" w:hAnsi="Calibri Light"/>
-          <w:noProof/>
-          <w:lang w:val="es-ES"/>
-        </w:rPr>
-        <w:t>Prueba Unitarias Automatizada en código.</w:t>
-      </w:r>
-    </w:p>
-    <w:p>
-      <w:pPr>
-        <w:pStyle w:val="Ttulo1"/>
-        <w:jc w:val="both"/>
-        <w:rPr>
-          <w:rFonts w:ascii="Calibri Light" w:hAnsi="Calibri Light"/>
-          <w:noProof/>
-          <w:lang w:val="es-ES"/>
-        </w:rPr>
-      </w:pPr>
-      <w:bookmarkStart w:id="3" w:name="_Toc388719655"/>
+      <w:bookmarkStart w:id="3" w:name="_Toc389309924"/>
       <w:r>
         <w:rPr>
           <w:rFonts w:ascii="Calibri Light" w:hAnsi="Calibri Light"/>
@@ -6025,7 +6075,6 @@
                 <w:noProof/>
                 <w:lang w:val="es-ES"/>
               </w:rPr>
-              <w:lastRenderedPageBreak/>
               <w:t>Revisión de Base de Datos</w:t>
             </w:r>
           </w:p>
@@ -6065,7 +6114,7 @@
                 <w:noProof/>
                 <w:lang w:val="es-ES"/>
               </w:rPr>
-              <w:t xml:space="preserve">án revisiones de base de datos </w:t>
+              <w:t xml:space="preserve">án revisiones de base de datos por </w:t>
             </w:r>
             <w:r>
               <w:rPr>
@@ -6073,7 +6122,7 @@
                 <w:noProof/>
                 <w:lang w:val="es-ES"/>
               </w:rPr>
-              <w:t xml:space="preserve">por </w:t>
+              <w:t xml:space="preserve">cada </w:t>
             </w:r>
             <w:r>
               <w:rPr>
@@ -6081,7 +6130,7 @@
                 <w:noProof/>
                 <w:lang w:val="es-ES"/>
               </w:rPr>
-              <w:t xml:space="preserve">cada </w:t>
+              <w:t>modificación</w:t>
             </w:r>
             <w:r>
               <w:rPr>
@@ -6089,7 +6138,7 @@
                 <w:noProof/>
                 <w:lang w:val="es-ES"/>
               </w:rPr>
-              <w:t>modificación</w:t>
+              <w:t>, si se cumple con l</w:t>
             </w:r>
             <w:r>
               <w:rPr>
@@ -6097,7 +6146,7 @@
                 <w:noProof/>
                 <w:lang w:val="es-ES"/>
               </w:rPr>
-              <w:t>, si se cumple con l</w:t>
+              <w:t xml:space="preserve">as reglas de </w:t>
             </w:r>
             <w:r>
               <w:rPr>
@@ -6105,7 +6154,8 @@
                 <w:noProof/>
                 <w:lang w:val="es-ES"/>
               </w:rPr>
-              <w:t>as reglas de nombrado definidas, normalización correcta y diagrama de entidad relación definido.</w:t>
+              <w:lastRenderedPageBreak/>
+              <w:t>nombrado definidas, normalización correcta y diagrama de entidad relación definido.</w:t>
             </w:r>
           </w:p>
         </w:tc>
@@ -6119,12 +6169,13 @@
           <w:lang w:val="es-ES"/>
         </w:rPr>
       </w:pPr>
-      <w:bookmarkStart w:id="4" w:name="_Toc388719656"/>
-      <w:r>
-        <w:rPr>
-          <w:noProof/>
-          <w:lang w:val="es-ES"/>
-        </w:rPr>
+      <w:bookmarkStart w:id="4" w:name="_Toc389309925"/>
+      <w:r>
+        <w:rPr>
+          <w:noProof/>
+          <w:lang w:val="es-ES"/>
+        </w:rPr>
+        <w:lastRenderedPageBreak/>
         <w:t>Casos de Prueba</w:t>
       </w:r>
       <w:bookmarkEnd w:id="4"/>
@@ -6678,7 +6729,7 @@
           <w:lang w:val="es-ES"/>
         </w:rPr>
       </w:pPr>
-      <w:bookmarkStart w:id="5" w:name="_Toc388719657"/>
+      <w:bookmarkStart w:id="5" w:name="_Toc389309926"/>
       <w:r>
         <w:rPr>
           <w:noProof/>
@@ -6877,7 +6928,67 @@
           <w:noProof/>
           <w:lang w:val="es-ES"/>
         </w:rPr>
-        <w:t xml:space="preserve">En cada ciclo de prueba se deberá </w:t>
+        <w:t>En cada ciclo de prueba se deberá ejecutar todos los casos de prueba que tienen lugar en ese sprint.</w:t>
+      </w:r>
+      <w:r>
+        <w:rPr>
+          <w:rFonts w:ascii="Calibri Light" w:hAnsi="Calibri Light"/>
+          <w:noProof/>
+          <w:lang w:val="es-ES"/>
+        </w:rPr>
+        <w:t xml:space="preserve"> En aquellos casos de prueba que presenten errores, se deberá especificar la </w:t>
+      </w:r>
+      <w:r>
+        <w:rPr>
+          <w:rFonts w:ascii="Calibri Light" w:hAnsi="Calibri Light"/>
+          <w:i/>
+          <w:noProof/>
+          <w:color w:val="4A7B29" w:themeColor="accent2" w:themeShade="BF"/>
+          <w:lang w:val="es-ES"/>
+        </w:rPr>
+        <w:t>severidad</w:t>
+      </w:r>
+      <w:r>
+        <w:rPr>
+          <w:rFonts w:ascii="Calibri Light" w:hAnsi="Calibri Light"/>
+          <w:noProof/>
+          <w:lang w:val="es-ES"/>
+        </w:rPr>
+        <w:t xml:space="preserve"> del mismo (Mayor – Menor - C</w:t>
+      </w:r>
+      <w:r>
+        <w:rPr>
+          <w:rFonts w:ascii="Calibri Light" w:hAnsi="Calibri Light"/>
+          <w:noProof/>
+          <w:lang w:val="es-ES"/>
+        </w:rPr>
+        <w:t>osmético</w:t>
+      </w:r>
+      <w:r>
+        <w:rPr>
+          <w:rFonts w:ascii="Calibri Light" w:hAnsi="Calibri Light"/>
+          <w:noProof/>
+          <w:lang w:val="es-ES"/>
+        </w:rPr>
+        <w:t xml:space="preserve">) y el </w:t>
+      </w:r>
+      <w:r>
+        <w:rPr>
+          <w:rFonts w:ascii="Calibri Light" w:hAnsi="Calibri Light"/>
+          <w:i/>
+          <w:noProof/>
+          <w:color w:val="4A7B29" w:themeColor="accent2" w:themeShade="BF"/>
+          <w:lang w:val="es-ES"/>
+        </w:rPr>
+        <w:t>estado</w:t>
+      </w:r>
+      <w:r>
+        <w:rPr>
+          <w:rFonts w:ascii="Calibri Light" w:hAnsi="Calibri Light"/>
+          <w:noProof/>
+          <w:lang w:val="es-ES"/>
+        </w:rPr>
+        <w:t xml:space="preserve"> </w:t>
       </w:r>
       <w:r>
         <w:rPr>
@@ -6886,67 +6997,7 @@
           <w:lang w:val="es-ES"/>
         </w:rPr>
         <w:lastRenderedPageBreak/>
-        <w:t>ejecutar todos los casos de prueba que tienen lugar en ese sprint.</w:t>
-      </w:r>
-      <w:r>
-        <w:rPr>
-          <w:rFonts w:ascii="Calibri Light" w:hAnsi="Calibri Light"/>
-          <w:noProof/>
-          <w:lang w:val="es-ES"/>
-        </w:rPr>
-        <w:t xml:space="preserve"> En aquellos casos de prueba que presenten errores, se deberá especificar la </w:t>
-      </w:r>
-      <w:r>
-        <w:rPr>
-          <w:rFonts w:ascii="Calibri Light" w:hAnsi="Calibri Light"/>
-          <w:i/>
-          <w:noProof/>
-          <w:color w:val="4A7B29" w:themeColor="accent2" w:themeShade="BF"/>
-          <w:lang w:val="es-ES"/>
-        </w:rPr>
-        <w:t>severidad</w:t>
-      </w:r>
-      <w:r>
-        <w:rPr>
-          <w:rFonts w:ascii="Calibri Light" w:hAnsi="Calibri Light"/>
-          <w:noProof/>
-          <w:lang w:val="es-ES"/>
-        </w:rPr>
-        <w:t xml:space="preserve"> del mismo (Mayor – Menor - C</w:t>
-      </w:r>
-      <w:r>
-        <w:rPr>
-          <w:rFonts w:ascii="Calibri Light" w:hAnsi="Calibri Light"/>
-          <w:noProof/>
-          <w:lang w:val="es-ES"/>
-        </w:rPr>
-        <w:t>osmético</w:t>
-      </w:r>
-      <w:r>
-        <w:rPr>
-          <w:rFonts w:ascii="Calibri Light" w:hAnsi="Calibri Light"/>
-          <w:noProof/>
-          <w:lang w:val="es-ES"/>
-        </w:rPr>
-        <w:t xml:space="preserve">) y el </w:t>
-      </w:r>
-      <w:r>
-        <w:rPr>
-          <w:rFonts w:ascii="Calibri Light" w:hAnsi="Calibri Light"/>
-          <w:i/>
-          <w:noProof/>
-          <w:color w:val="4A7B29" w:themeColor="accent2" w:themeShade="BF"/>
-          <w:lang w:val="es-ES"/>
-        </w:rPr>
-        <w:t>estado</w:t>
-      </w:r>
-      <w:r>
-        <w:rPr>
-          <w:rFonts w:ascii="Calibri Light" w:hAnsi="Calibri Light"/>
-          <w:noProof/>
-          <w:lang w:val="es-ES"/>
-        </w:rPr>
-        <w:t xml:space="preserve"> en que se encuentra (Corregido – Pendiente de Corrección). La cantidad de ciclos de prueba manuales que tendrán lugar en cada sprint dependerá de los errores encontra</w:t>
+        <w:t>en que se encuentra (Corregido – Pendiente de Corrección). La cantidad de ciclos de prueba manuales que tendrán lugar en cada sprint dependerá de los errores encontra</w:t>
       </w:r>
       <w:r>
         <w:rPr>
@@ -7813,13 +7864,20 @@
           <w:lang w:val="es-ES"/>
         </w:rPr>
       </w:pPr>
-      <w:bookmarkStart w:id="6" w:name="_Toc388719658"/>
-      <w:r>
-        <w:rPr>
-          <w:noProof/>
-          <w:lang w:val="es-ES"/>
-        </w:rPr>
-        <w:t>Unit Test automatizados</w:t>
+      <w:bookmarkStart w:id="6" w:name="_Toc389309927"/>
+      <w:r>
+        <w:rPr>
+          <w:noProof/>
+          <w:lang w:val="es-ES"/>
+        </w:rPr>
+        <w:t>Pruebas Unitarias automatizada</w:t>
+      </w:r>
+      <w:r>
+        <w:rPr>
+          <w:noProof/>
+          <w:lang w:val="es-ES"/>
+        </w:rPr>
+        <w:t>s</w:t>
       </w:r>
       <w:bookmarkEnd w:id="6"/>
     </w:p>
@@ -8177,7 +8235,6 @@
           <w:noProof/>
           <w:lang w:val="es-ES"/>
         </w:rPr>
-        <w:lastRenderedPageBreak/>
         <w:t>Ejemplo: GestorCampeonatoTest</w:t>
       </w:r>
     </w:p>
@@ -8196,6 +8253,7 @@
           <w:noProof/>
           <w:lang w:val="es-ES"/>
         </w:rPr>
+        <w:lastRenderedPageBreak/>
         <w:t xml:space="preserve">Los </w:t>
       </w:r>
       <w:r>
@@ -8263,13 +8321,13 @@
           <w:lang w:val="es-ES"/>
         </w:rPr>
       </w:pPr>
-      <w:bookmarkStart w:id="7" w:name="_Toc388719659"/>
-      <w:r>
-        <w:rPr>
-          <w:noProof/>
-          <w:lang w:val="es-ES"/>
-        </w:rPr>
-        <w:t>Revisiones de Código</w:t>
+      <w:bookmarkStart w:id="7" w:name="_Toc389309928"/>
+      <w:r>
+        <w:rPr>
+          <w:noProof/>
+          <w:lang w:val="es-ES"/>
+        </w:rPr>
+        <w:t>Tests Exploratorios</w:t>
       </w:r>
       <w:bookmarkEnd w:id="7"/>
     </w:p>
@@ -8278,6 +8336,7 @@
         <w:jc w:val="both"/>
         <w:rPr>
           <w:rFonts w:ascii="Calibri Light" w:hAnsi="Calibri Light"/>
+          <w:i/>
           <w:noProof/>
           <w:lang w:val="es-ES"/>
         </w:rPr>
@@ -8288,15 +8347,16 @@
           <w:noProof/>
           <w:lang w:val="es-ES"/>
         </w:rPr>
-        <w:t>Se</w:t>
-      </w:r>
-      <w:r>
-        <w:rPr>
-          <w:rFonts w:ascii="Calibri Light" w:hAnsi="Calibri Light"/>
-          <w:noProof/>
-          <w:lang w:val="es-ES"/>
-        </w:rPr>
-        <w:t xml:space="preserve"> podrán pedir revisiones de código por parte de los desarrolladores en cualquier momento del Sprint. El desarrollador puede solicitarla para revisar un método en particular, una parte del código o todo el código asociado a una historia de usuario. La precondición radica en que el código pendiente de revisión esté compilado y que funcione a nivel de lógica. </w:t>
+        <w:t xml:space="preserve">Los tests exploratorios se llevarán a cabo en base a un escenario específico, en donde se probarán las distintas posibles combinaciones y variaciones del mismo. Realizaremos al menos un test exploratorio por historia de usuario y asociado algún aspecto de gran valor para el cliente. </w:t>
+      </w:r>
+      <w:r>
+        <w:rPr>
+          <w:rFonts w:ascii="Calibri Light" w:hAnsi="Calibri Light"/>
+          <w:i/>
+          <w:noProof/>
+          <w:lang w:val="es-ES"/>
+        </w:rPr>
+        <w:t>(Ver anexo PLANILLA TEST EXPLORATORIO).</w:t>
       </w:r>
     </w:p>
     <w:p>
@@ -8304,310 +8364,11 @@
         <w:jc w:val="both"/>
         <w:rPr>
           <w:rFonts w:ascii="Calibri Light" w:hAnsi="Calibri Light"/>
+          <w:i/>
           <w:noProof/>
           <w:lang w:val="es-ES"/>
         </w:rPr>
       </w:pPr>
-      <w:r>
-        <w:rPr>
-          <w:rFonts w:ascii="Calibri Light" w:hAnsi="Calibri Light"/>
-          <w:noProof/>
-          <w:lang w:val="es-ES"/>
-        </w:rPr>
-        <w:t>La revisión de código se realiza teniendo en cuenta las reglas de nombrado previamente definidas</w:t>
-      </w:r>
-      <w:r>
-        <w:rPr>
-          <w:rFonts w:ascii="Calibri Light" w:hAnsi="Calibri Light"/>
-          <w:noProof/>
-          <w:lang w:val="es-ES"/>
-        </w:rPr>
-        <w:t xml:space="preserve"> por el equipo</w:t>
-      </w:r>
-      <w:r>
-        <w:rPr>
-          <w:rFonts w:ascii="Calibri Light" w:hAnsi="Calibri Light"/>
-          <w:noProof/>
-          <w:lang w:val="es-ES"/>
-        </w:rPr>
-        <w:t xml:space="preserve"> y con buenas prácticas de codificación, que el código sea eficiente y legible, </w:t>
-      </w:r>
-      <w:r>
-        <w:rPr>
-          <w:rFonts w:ascii="Calibri Light" w:hAnsi="Calibri Light"/>
-          <w:noProof/>
-          <w:lang w:val="es-ES"/>
-        </w:rPr>
-        <w:t xml:space="preserve">y </w:t>
-      </w:r>
-      <w:r>
-        <w:rPr>
-          <w:rFonts w:ascii="Calibri Light" w:hAnsi="Calibri Light"/>
-          <w:noProof/>
-          <w:lang w:val="es-ES"/>
-        </w:rPr>
-        <w:t xml:space="preserve">que esté comentado. Cada método debe estar comentado con una breve descripción, indicando los parámetros que recibe y lo que retorna. </w:t>
-      </w:r>
-      <w:r>
-        <w:rPr>
-          <w:rFonts w:ascii="Calibri Light" w:hAnsi="Calibri Light"/>
-          <w:noProof/>
-          <w:lang w:val="es-ES"/>
-        </w:rPr>
-        <w:t>Además se tendrá en cuenta que la implementación sea acorde a los modelos de diseño que se hayan planteado.</w:t>
-      </w:r>
-    </w:p>
-    <w:p>
-      <w:pPr>
-        <w:jc w:val="both"/>
-        <w:rPr>
-          <w:rFonts w:ascii="Calibri Light" w:hAnsi="Calibri Light"/>
-          <w:i/>
-          <w:noProof/>
-          <w:lang w:val="es-ES"/>
-        </w:rPr>
-      </w:pPr>
-      <w:r>
-        <w:rPr>
-          <w:rFonts w:ascii="Calibri Light" w:hAnsi="Calibri Light"/>
-          <w:noProof/>
-          <w:lang w:val="es-ES"/>
-        </w:rPr>
-        <w:t>Se utilizarán plan</w:t>
-      </w:r>
-      <w:r>
-        <w:rPr>
-          <w:rFonts w:ascii="Calibri Light" w:hAnsi="Calibri Light"/>
-          <w:noProof/>
-          <w:lang w:val="es-ES"/>
-        </w:rPr>
-        <w:t xml:space="preserve">illas para llevar a cabo la revisión de código. En donde se indica la </w:t>
-      </w:r>
-      <w:r>
-        <w:rPr>
-          <w:rFonts w:ascii="Calibri Light" w:hAnsi="Calibri Light"/>
-          <w:i/>
-          <w:noProof/>
-          <w:color w:val="4A7B29" w:themeColor="accent2" w:themeShade="BF"/>
-          <w:lang w:val="es-ES"/>
-        </w:rPr>
-        <w:t>fecha</w:t>
-      </w:r>
-      <w:r>
-        <w:rPr>
-          <w:rFonts w:ascii="Calibri Light" w:hAnsi="Calibri Light"/>
-          <w:noProof/>
-          <w:lang w:val="es-ES"/>
-        </w:rPr>
-        <w:t xml:space="preserve"> en la cuál se realizó la revisión, el </w:t>
-      </w:r>
-      <w:r>
-        <w:rPr>
-          <w:rFonts w:ascii="Calibri Light" w:hAnsi="Calibri Light"/>
-          <w:i/>
-          <w:noProof/>
-          <w:color w:val="4A7B29" w:themeColor="accent2" w:themeShade="BF"/>
-          <w:lang w:val="es-ES"/>
-        </w:rPr>
-        <w:t>autor del código</w:t>
-      </w:r>
-      <w:r>
-        <w:rPr>
-          <w:rFonts w:ascii="Calibri Light" w:hAnsi="Calibri Light"/>
-          <w:noProof/>
-          <w:lang w:val="es-ES"/>
-        </w:rPr>
-        <w:t xml:space="preserve">, los </w:t>
-      </w:r>
-      <w:r>
-        <w:rPr>
-          <w:rFonts w:ascii="Calibri Light" w:hAnsi="Calibri Light"/>
-          <w:i/>
-          <w:noProof/>
-          <w:color w:val="4A7B29" w:themeColor="accent2" w:themeShade="BF"/>
-          <w:lang w:val="es-ES"/>
-        </w:rPr>
-        <w:t>revisores</w:t>
-      </w:r>
-      <w:r>
-        <w:rPr>
-          <w:rFonts w:ascii="Calibri Light" w:hAnsi="Calibri Light"/>
-          <w:noProof/>
-          <w:lang w:val="es-ES"/>
-        </w:rPr>
-        <w:t xml:space="preserve">, el </w:t>
-      </w:r>
-      <w:r>
-        <w:rPr>
-          <w:rFonts w:ascii="Calibri Light" w:hAnsi="Calibri Light"/>
-          <w:i/>
-          <w:noProof/>
-          <w:color w:val="4A7B29" w:themeColor="accent2" w:themeShade="BF"/>
-          <w:lang w:val="es-ES"/>
-        </w:rPr>
-        <w:t>alcance de la revisión.</w:t>
-      </w:r>
-      <w:r>
-        <w:rPr>
-          <w:rFonts w:ascii="Calibri Light" w:hAnsi="Calibri Light"/>
-          <w:noProof/>
-          <w:lang w:val="es-ES"/>
-        </w:rPr>
-        <w:t xml:space="preserve"> Se especificarán los hallazgos encontrados producto de esa revisión, indicando el </w:t>
-      </w:r>
-      <w:r>
-        <w:rPr>
-          <w:rFonts w:ascii="Calibri Light" w:hAnsi="Calibri Light"/>
-          <w:i/>
-          <w:noProof/>
-          <w:color w:val="4A7B29" w:themeColor="accent2" w:themeShade="BF"/>
-          <w:lang w:val="es-ES"/>
-        </w:rPr>
-        <w:t>número de hallazgo encontrado</w:t>
-      </w:r>
-      <w:r>
-        <w:rPr>
-          <w:rFonts w:ascii="Calibri Light" w:hAnsi="Calibri Light"/>
-          <w:noProof/>
-          <w:lang w:val="es-ES"/>
-        </w:rPr>
-        <w:t xml:space="preserve">, una </w:t>
-      </w:r>
-      <w:r>
-        <w:rPr>
-          <w:rFonts w:ascii="Calibri Light" w:hAnsi="Calibri Light"/>
-          <w:i/>
-          <w:noProof/>
-          <w:color w:val="4A7B29" w:themeColor="accent2" w:themeShade="BF"/>
-          <w:lang w:val="es-ES"/>
-        </w:rPr>
-        <w:t>breve descripción</w:t>
-      </w:r>
-      <w:r>
-        <w:rPr>
-          <w:rFonts w:ascii="Calibri Light" w:hAnsi="Calibri Light"/>
-          <w:noProof/>
-          <w:lang w:val="es-ES"/>
-        </w:rPr>
-        <w:t xml:space="preserve">, </w:t>
-      </w:r>
-      <w:r>
-        <w:rPr>
-          <w:rFonts w:ascii="Calibri Light" w:hAnsi="Calibri Light"/>
-          <w:i/>
-          <w:noProof/>
-          <w:color w:val="4A7B29" w:themeColor="accent2" w:themeShade="BF"/>
-          <w:lang w:val="es-ES"/>
-        </w:rPr>
-        <w:t>severidad</w:t>
-      </w:r>
-      <w:r>
-        <w:rPr>
-          <w:rFonts w:ascii="Calibri Light" w:hAnsi="Calibri Light"/>
-          <w:noProof/>
-          <w:lang w:val="es-ES"/>
-        </w:rPr>
-        <w:t xml:space="preserve"> (Mayor – Menor – Cosmético), y la </w:t>
-      </w:r>
-      <w:r>
-        <w:rPr>
-          <w:rFonts w:ascii="Calibri Light" w:hAnsi="Calibri Light"/>
-          <w:i/>
-          <w:noProof/>
-          <w:color w:val="4A7B29" w:themeColor="accent2" w:themeShade="BF"/>
-          <w:lang w:val="es-ES"/>
-        </w:rPr>
-        <w:t>versión del código revisada</w:t>
-      </w:r>
-      <w:r>
-        <w:rPr>
-          <w:rFonts w:ascii="Calibri Light" w:hAnsi="Calibri Light"/>
-          <w:noProof/>
-          <w:lang w:val="es-ES"/>
-        </w:rPr>
-        <w:t>.</w:t>
-      </w:r>
-      <w:r>
-        <w:rPr>
-          <w:rFonts w:ascii="Calibri Light" w:hAnsi="Calibri Light"/>
-          <w:noProof/>
-          <w:lang w:val="es-ES"/>
-        </w:rPr>
-        <w:t xml:space="preserve"> </w:t>
-      </w:r>
-      <w:r>
-        <w:rPr>
-          <w:rFonts w:ascii="Calibri Light" w:hAnsi="Calibri Light"/>
-          <w:i/>
-          <w:noProof/>
-          <w:lang w:val="es-ES"/>
-        </w:rPr>
-        <w:t>(ver en Anexo PLANILLA PARA REVISIÓN DE CÓDIGO)</w:t>
-      </w:r>
-    </w:p>
-    <w:p>
-      <w:pPr>
-        <w:jc w:val="both"/>
-        <w:rPr>
-          <w:rFonts w:ascii="Calibri Light" w:hAnsi="Calibri Light"/>
-          <w:noProof/>
-          <w:color w:val="4A7B29" w:themeColor="text2" w:themeShade="BF"/>
-          <w:lang w:val="es-ES"/>
-        </w:rPr>
-      </w:pPr>
-      <w:r>
-        <w:rPr>
-          <w:rFonts w:ascii="Calibri Light" w:hAnsi="Calibri Light"/>
-          <w:b/>
-          <w:noProof/>
-          <w:color w:val="4A7B29" w:themeColor="text2" w:themeShade="BF"/>
-          <w:lang w:val="es-ES"/>
-        </w:rPr>
-        <w:t>Forma de Pedir Revisión</w:t>
-      </w:r>
-      <w:r>
-        <w:rPr>
-          <w:rFonts w:ascii="Calibri Light" w:hAnsi="Calibri Light"/>
-          <w:noProof/>
-          <w:color w:val="4A7B29" w:themeColor="text2" w:themeShade="BF"/>
-          <w:lang w:val="es-ES"/>
-        </w:rPr>
-        <w:t>:</w:t>
-      </w:r>
-    </w:p>
-    <w:p>
-      <w:pPr>
-        <w:jc w:val="both"/>
-        <w:rPr>
-          <w:rFonts w:ascii="Calibri Light" w:hAnsi="Calibri Light"/>
-          <w:noProof/>
-          <w:lang w:val="es-ES"/>
-        </w:rPr>
-      </w:pPr>
-      <w:r>
-        <w:rPr>
-          <w:rFonts w:ascii="Calibri Light" w:hAnsi="Calibri Light"/>
-          <w:noProof/>
-          <w:lang w:val="es-ES"/>
-        </w:rPr>
-        <w:t xml:space="preserve">Cuando un desarrollador desea pedir una revisión de su código, debe generar una planilla de revisión indicando en ella el autor y el alcance de la revisión. Será subida al SVN, de modo que se enviará </w:t>
-      </w:r>
-      <w:r>
-        <w:rPr>
-          <w:rFonts w:ascii="Calibri Light" w:hAnsi="Calibri Light"/>
-          <w:noProof/>
-          <w:lang w:val="es-ES"/>
-        </w:rPr>
-        <w:t xml:space="preserve">un mail a todos los integrantes del equipo. El revisor o revisores designados para ese sprint </w:t>
-      </w:r>
-      <w:r>
-        <w:rPr>
-          <w:rFonts w:ascii="Calibri Light" w:hAnsi="Calibri Light"/>
-          <w:noProof/>
-          <w:lang w:val="es-ES"/>
-        </w:rPr>
-        <w:t>serán los encargados de realizar la revisión y completar la planilla. Una vez realizada la revisión, debe ser actualizada la planilla en el SVN y el revisor tiene la obligación de avisar al autor del código que la revisión fue realizada. El revisor nunca puede ser el autor en una misma revisión.</w:t>
-      </w:r>
     </w:p>
     <w:p>
       <w:pPr>
@@ -8617,13 +8378,13 @@
           <w:lang w:val="es-ES"/>
         </w:rPr>
       </w:pPr>
-      <w:bookmarkStart w:id="8" w:name="_Toc388719660"/>
-      <w:r>
-        <w:rPr>
-          <w:noProof/>
-          <w:lang w:val="es-ES"/>
-        </w:rPr>
-        <w:t>Revisión de Base de Datos</w:t>
+      <w:bookmarkStart w:id="8" w:name="_Toc389309929"/>
+      <w:r>
+        <w:rPr>
+          <w:noProof/>
+          <w:lang w:val="es-ES"/>
+        </w:rPr>
+        <w:t>Tests de Regresión</w:t>
       </w:r>
       <w:bookmarkEnd w:id="8"/>
     </w:p>
@@ -8642,89 +8403,47 @@
           <w:noProof/>
           <w:lang w:val="es-ES"/>
         </w:rPr>
-        <w:t>Se realizar</w:t>
-      </w:r>
-      <w:r>
-        <w:rPr>
-          <w:rFonts w:ascii="Calibri Light" w:hAnsi="Calibri Light"/>
-          <w:noProof/>
-          <w:lang w:val="es-ES"/>
-        </w:rPr>
-        <w:t xml:space="preserve">án revisiones de la base de datos </w:t>
-      </w:r>
-      <w:r>
-        <w:rPr>
-          <w:rFonts w:ascii="Calibri Light" w:hAnsi="Calibri Light"/>
-          <w:noProof/>
-          <w:lang w:val="es-ES"/>
-        </w:rPr>
-        <w:t xml:space="preserve">por </w:t>
-      </w:r>
-      <w:r>
-        <w:rPr>
-          <w:rFonts w:ascii="Calibri Light" w:hAnsi="Calibri Light"/>
-          <w:noProof/>
-          <w:lang w:val="es-ES"/>
-        </w:rPr>
-        <w:t>cada</w:t>
-      </w:r>
-      <w:r>
-        <w:rPr>
-          <w:rFonts w:ascii="Calibri Light" w:hAnsi="Calibri Light"/>
-          <w:noProof/>
-          <w:lang w:val="es-ES"/>
-        </w:rPr>
-        <w:t xml:space="preserve"> modificación que se lleve a cabo. Las mismas se realizarán con el fin de verificar si </w:t>
-      </w:r>
-      <w:r>
-        <w:rPr>
-          <w:rFonts w:ascii="Calibri Light" w:hAnsi="Calibri Light"/>
-          <w:noProof/>
-          <w:lang w:val="es-ES"/>
-        </w:rPr>
-        <w:t>cumple con las reglas de nombrado definidas en el</w:t>
-      </w:r>
-      <w:r>
-        <w:rPr>
-          <w:rFonts w:ascii="Calibri Light" w:hAnsi="Calibri Light"/>
-          <w:noProof/>
-          <w:lang w:val="es-ES"/>
-        </w:rPr>
-        <w:t xml:space="preserve">  </w:t>
-      </w:r>
-      <w:r>
-        <w:rPr>
-          <w:rFonts w:ascii="Calibri Light" w:hAnsi="Calibri Light"/>
-          <w:noProof/>
-          <w:lang w:val="es-ES"/>
-        </w:rPr>
-        <w:t>documento Reglas de Nombrado (ubicado en</w:t>
-      </w:r>
-      <w:r>
-        <w:rPr>
-          <w:rFonts w:ascii="Calibri Light" w:hAnsi="Calibri Light"/>
-          <w:i/>
-          <w:noProof/>
-          <w:lang w:val="es-ES"/>
-        </w:rPr>
-        <w:t xml:space="preserve"> \trunk\Documentacion\Documentos de Consulta</w:t>
-      </w:r>
-      <w:r>
-        <w:rPr>
-          <w:rFonts w:ascii="Calibri Light" w:hAnsi="Calibri Light"/>
-          <w:i/>
-          <w:noProof/>
-          <w:lang w:val="es-ES"/>
-        </w:rPr>
-        <w:t xml:space="preserve">), </w:t>
-      </w:r>
-      <w:r>
-        <w:rPr>
-          <w:rFonts w:ascii="Calibri Light" w:hAnsi="Calibri Light"/>
-          <w:noProof/>
-          <w:lang w:val="es-ES"/>
-        </w:rPr>
-        <w:t>con la normalización correcta y con el diagrama de relación definido.</w:t>
+        <w:t>Cada dos sprint</w:t>
+      </w:r>
+      <w:r>
+        <w:rPr>
+          <w:rFonts w:ascii="Calibri Light" w:hAnsi="Calibri Light"/>
+          <w:noProof/>
+          <w:lang w:val="es-ES"/>
+        </w:rPr>
+        <w:t>s</w:t>
+      </w:r>
+      <w:r>
+        <w:rPr>
+          <w:rFonts w:ascii="Calibri Light" w:hAnsi="Calibri Light"/>
+          <w:noProof/>
+          <w:lang w:val="es-ES"/>
+        </w:rPr>
+        <w:t>, se llevará a cabo la realización un ciclo de vida completo, donde se probarán todos los casos de prueba de los sprints anteriores</w:t>
+      </w:r>
+      <w:r>
+        <w:rPr>
+          <w:rFonts w:ascii="Calibri Light" w:hAnsi="Calibri Light"/>
+          <w:noProof/>
+          <w:lang w:val="es-ES"/>
+        </w:rPr>
+        <w:t>, es decir, se probará la funcionalidad completa hasta ese entonces</w:t>
+      </w:r>
+      <w:r>
+        <w:rPr>
+          <w:rFonts w:ascii="Calibri Light" w:hAnsi="Calibri Light"/>
+          <w:noProof/>
+          <w:lang w:val="es-ES"/>
+        </w:rPr>
+        <w:t>.</w:t>
+      </w:r>
+      <w:r>
+        <w:rPr>
+          <w:rFonts w:ascii="Calibri Light" w:hAnsi="Calibri Light"/>
+          <w:noProof/>
+          <w:lang w:val="es-ES"/>
+        </w:rPr>
+        <w:t xml:space="preserve"> La idea es llevar a cabo la realización de una verificación total de la nueva y última versión del sistema, a fin de prevenir la introducción de nuevos defectos al intentar solucionar los detectados. Es decir que, muchas veces cuando encontramos errores, al corregirlos se producen nuevos defectos en otras partes del sistema. De esta manera con estos test de regresión, podremos probar todos las historias de usuarios de los sprints anterior para evitar que impacten negativamente la corrección de nuevos errores.</w:t>
       </w:r>
     </w:p>
     <w:p>
@@ -8732,6 +8451,7 @@
         <w:jc w:val="both"/>
         <w:rPr>
           <w:rFonts w:ascii="Calibri Light" w:hAnsi="Calibri Light"/>
+          <w:i/>
           <w:noProof/>
           <w:lang w:val="es-ES"/>
         </w:rPr>
@@ -8742,55 +8462,39 @@
           <w:noProof/>
           <w:lang w:val="es-ES"/>
         </w:rPr>
-        <w:t>La revisión será informal, es decir, no necesariamente</w:t>
-      </w:r>
-      <w:r>
-        <w:rPr>
-          <w:rFonts w:ascii="Calibri Light" w:hAnsi="Calibri Light"/>
-          <w:noProof/>
-          <w:lang w:val="es-ES"/>
-        </w:rPr>
-        <w:t xml:space="preserve"> se</w:t>
-      </w:r>
-      <w:r>
-        <w:rPr>
-          <w:rFonts w:ascii="Calibri Light" w:hAnsi="Calibri Light"/>
-          <w:noProof/>
-          <w:lang w:val="es-ES"/>
-        </w:rPr>
-        <w:t xml:space="preserve"> debe</w:t>
-      </w:r>
-      <w:r>
-        <w:rPr>
-          <w:rFonts w:ascii="Calibri Light" w:hAnsi="Calibri Light"/>
-          <w:noProof/>
-          <w:lang w:val="es-ES"/>
-        </w:rPr>
-        <w:t>rá</w:t>
-      </w:r>
-      <w:r>
-        <w:rPr>
-          <w:rFonts w:ascii="Calibri Light" w:hAnsi="Calibri Light"/>
-          <w:noProof/>
-          <w:lang w:val="es-ES"/>
-        </w:rPr>
-        <w:t xml:space="preserve"> dejar un registro de </w:t>
-      </w:r>
-      <w:r>
-        <w:rPr>
-          <w:rFonts w:ascii="Calibri Light" w:hAnsi="Calibri Light"/>
-          <w:noProof/>
-          <w:lang w:val="es-ES"/>
-        </w:rPr>
-        <w:t>la misma</w:t>
-      </w:r>
-      <w:r>
-        <w:rPr>
-          <w:rFonts w:ascii="Calibri Light" w:hAnsi="Calibri Light"/>
-          <w:noProof/>
-          <w:lang w:val="es-ES"/>
-        </w:rPr>
-        <w:t>. Queda a consideración del revisor, si desea registrar en un documento los hallazgos encontrados. Será su responsabilidad informarle al autor de las modificaciones de los hallazgos encontrados.</w:t>
+        <w:t>Los tests de regresión constituyen una e</w:t>
+      </w:r>
+      <w:r>
+        <w:rPr>
+          <w:rFonts w:ascii="Calibri Light" w:hAnsi="Calibri Light"/>
+          <w:noProof/>
+          <w:lang w:val="es-ES"/>
+        </w:rPr>
+        <w:t>strategia de pruebas que implica la repetición total de casos de prueba diseñados para una aplicación, a medida que se avanza e</w:t>
+      </w:r>
+      <w:r>
+        <w:rPr>
+          <w:rFonts w:ascii="Calibri Light" w:hAnsi="Calibri Light"/>
+          <w:noProof/>
+          <w:lang w:val="es-ES"/>
+        </w:rPr>
+        <w:t xml:space="preserve">n la prueba de nuevos módulos. </w:t>
+      </w:r>
+      <w:r>
+        <w:rPr>
+          <w:rFonts w:ascii="Calibri Light" w:hAnsi="Calibri Light"/>
+          <w:noProof/>
+          <w:lang w:val="es-ES"/>
+        </w:rPr>
+        <w:t>La estrategia implica el reconocimiento de que, la corrección de errores detectados en una aplicación puede conllevar la aparición de errores de modo indirecto y en áreas supuestamente libres de errores</w:t>
+      </w:r>
+      <w:r>
+        <w:rPr>
+          <w:rFonts w:ascii="Calibri Light" w:hAnsi="Calibri Light"/>
+          <w:noProof/>
+          <w:lang w:val="es-ES"/>
+        </w:rPr>
+        <w:t>.</w:t>
       </w:r>
     </w:p>
     <w:p>
@@ -8811,13 +8515,13 @@
           <w:lang w:val="es-ES"/>
         </w:rPr>
       </w:pPr>
-      <w:bookmarkStart w:id="9" w:name="_Toc388719661"/>
-      <w:r>
-        <w:rPr>
-          <w:noProof/>
-          <w:lang w:val="es-ES"/>
-        </w:rPr>
-        <w:t>Tests Exploratorios</w:t>
+      <w:bookmarkStart w:id="9" w:name="_Toc389309930"/>
+      <w:r>
+        <w:rPr>
+          <w:noProof/>
+          <w:lang w:val="es-ES"/>
+        </w:rPr>
+        <w:t>Revisiones de Código</w:t>
       </w:r>
       <w:bookmarkEnd w:id="9"/>
     </w:p>
@@ -8836,87 +8540,337 @@
           <w:noProof/>
           <w:lang w:val="es-ES"/>
         </w:rPr>
+        <w:t>Se</w:t>
+      </w:r>
+      <w:r>
+        <w:rPr>
+          <w:rFonts w:ascii="Calibri Light" w:hAnsi="Calibri Light"/>
+          <w:noProof/>
+          <w:lang w:val="es-ES"/>
+        </w:rPr>
+        <w:t xml:space="preserve"> podrán pedir revisiones de código por parte de los desarrolladores en cualquier momento del Sprint. El desarrollador puede solicitarla para revisar un método en particular, una parte del código o todo el código asociado a una historia de usuario. La precondición radica en que el código pendiente de revisión esté compilado y que funcione a nivel de lógica. </w:t>
+      </w:r>
+    </w:p>
+    <w:p>
+      <w:pPr>
+        <w:jc w:val="both"/>
+        <w:rPr>
+          <w:rFonts w:ascii="Calibri Light" w:hAnsi="Calibri Light"/>
+          <w:noProof/>
+          <w:lang w:val="es-ES"/>
+        </w:rPr>
+      </w:pPr>
+      <w:r>
+        <w:rPr>
+          <w:rFonts w:ascii="Calibri Light" w:hAnsi="Calibri Light"/>
+          <w:noProof/>
+          <w:lang w:val="es-ES"/>
+        </w:rPr>
+        <w:t>La revisión de código se realiza teniendo en cuenta las reglas de nombrado previamente definidas</w:t>
+      </w:r>
+      <w:r>
+        <w:rPr>
+          <w:rFonts w:ascii="Calibri Light" w:hAnsi="Calibri Light"/>
+          <w:noProof/>
+          <w:lang w:val="es-ES"/>
+        </w:rPr>
+        <w:t xml:space="preserve"> por el equipo</w:t>
+      </w:r>
+      <w:r>
+        <w:rPr>
+          <w:rFonts w:ascii="Calibri Light" w:hAnsi="Calibri Light"/>
+          <w:noProof/>
+          <w:lang w:val="es-ES"/>
+        </w:rPr>
+        <w:t xml:space="preserve"> y con buenas prácticas de codificación, que el código sea eficiente y legible, </w:t>
+      </w:r>
+      <w:r>
+        <w:rPr>
+          <w:rFonts w:ascii="Calibri Light" w:hAnsi="Calibri Light"/>
+          <w:noProof/>
+          <w:lang w:val="es-ES"/>
+        </w:rPr>
+        <w:t xml:space="preserve">y </w:t>
+      </w:r>
+      <w:r>
+        <w:rPr>
+          <w:rFonts w:ascii="Calibri Light" w:hAnsi="Calibri Light"/>
+          <w:noProof/>
+          <w:lang w:val="es-ES"/>
+        </w:rPr>
+        <w:t xml:space="preserve">que esté comentado. Cada método debe estar comentado con una breve descripción, indicando los parámetros que recibe y lo que retorna. </w:t>
+      </w:r>
+      <w:r>
+        <w:rPr>
+          <w:rFonts w:ascii="Calibri Light" w:hAnsi="Calibri Light"/>
+          <w:noProof/>
+          <w:lang w:val="es-ES"/>
+        </w:rPr>
+        <w:t>Además se tendrá en cuenta que la implementación sea acorde a los modelos de diseño que se hayan planteado.</w:t>
+      </w:r>
+    </w:p>
+    <w:p>
+      <w:pPr>
+        <w:jc w:val="both"/>
+        <w:rPr>
+          <w:rFonts w:ascii="Calibri Light" w:hAnsi="Calibri Light"/>
+          <w:i/>
+          <w:noProof/>
+          <w:lang w:val="es-ES"/>
+        </w:rPr>
+      </w:pPr>
+      <w:r>
+        <w:rPr>
+          <w:rFonts w:ascii="Calibri Light" w:hAnsi="Calibri Light"/>
+          <w:noProof/>
+          <w:lang w:val="es-ES"/>
+        </w:rPr>
+        <w:t>Se utilizarán plan</w:t>
+      </w:r>
+      <w:r>
+        <w:rPr>
+          <w:rFonts w:ascii="Calibri Light" w:hAnsi="Calibri Light"/>
+          <w:noProof/>
+          <w:lang w:val="es-ES"/>
+        </w:rPr>
+        <w:t xml:space="preserve">illas para llevar a cabo la revisión de código. En donde se indica la </w:t>
+      </w:r>
+      <w:r>
+        <w:rPr>
+          <w:rFonts w:ascii="Calibri Light" w:hAnsi="Calibri Light"/>
+          <w:i/>
+          <w:noProof/>
+          <w:color w:val="4A7B29" w:themeColor="accent2" w:themeShade="BF"/>
+          <w:lang w:val="es-ES"/>
+        </w:rPr>
+        <w:t>fecha</w:t>
+      </w:r>
+      <w:r>
+        <w:rPr>
+          <w:rFonts w:ascii="Calibri Light" w:hAnsi="Calibri Light"/>
+          <w:noProof/>
+          <w:lang w:val="es-ES"/>
+        </w:rPr>
+        <w:t xml:space="preserve"> en la cuál se realizó la revisión, el </w:t>
+      </w:r>
+      <w:r>
+        <w:rPr>
+          <w:rFonts w:ascii="Calibri Light" w:hAnsi="Calibri Light"/>
+          <w:i/>
+          <w:noProof/>
+          <w:color w:val="4A7B29" w:themeColor="accent2" w:themeShade="BF"/>
+          <w:lang w:val="es-ES"/>
+        </w:rPr>
+        <w:t>autor del código</w:t>
+      </w:r>
+      <w:r>
+        <w:rPr>
+          <w:rFonts w:ascii="Calibri Light" w:hAnsi="Calibri Light"/>
+          <w:noProof/>
+          <w:lang w:val="es-ES"/>
+        </w:rPr>
+        <w:t xml:space="preserve">, los </w:t>
+      </w:r>
+      <w:r>
+        <w:rPr>
+          <w:rFonts w:ascii="Calibri Light" w:hAnsi="Calibri Light"/>
+          <w:i/>
+          <w:noProof/>
+          <w:color w:val="4A7B29" w:themeColor="accent2" w:themeShade="BF"/>
+          <w:lang w:val="es-ES"/>
+        </w:rPr>
+        <w:t>revisores</w:t>
+      </w:r>
+      <w:r>
+        <w:rPr>
+          <w:rFonts w:ascii="Calibri Light" w:hAnsi="Calibri Light"/>
+          <w:noProof/>
+          <w:lang w:val="es-ES"/>
+        </w:rPr>
+        <w:t xml:space="preserve">, el </w:t>
+      </w:r>
+      <w:r>
+        <w:rPr>
+          <w:rFonts w:ascii="Calibri Light" w:hAnsi="Calibri Light"/>
+          <w:i/>
+          <w:noProof/>
+          <w:color w:val="4A7B29" w:themeColor="accent2" w:themeShade="BF"/>
+          <w:lang w:val="es-ES"/>
+        </w:rPr>
+        <w:t>alcance de la revisión.</w:t>
+      </w:r>
+      <w:r>
+        <w:rPr>
+          <w:rFonts w:ascii="Calibri Light" w:hAnsi="Calibri Light"/>
+          <w:noProof/>
+          <w:lang w:val="es-ES"/>
+        </w:rPr>
+        <w:t xml:space="preserve"> Se especificarán los hallazgos encontrados producto de esa revisión, indicando el </w:t>
+      </w:r>
+      <w:r>
+        <w:rPr>
+          <w:rFonts w:ascii="Calibri Light" w:hAnsi="Calibri Light"/>
+          <w:i/>
+          <w:noProof/>
+          <w:color w:val="4A7B29" w:themeColor="accent2" w:themeShade="BF"/>
+          <w:lang w:val="es-ES"/>
+        </w:rPr>
+        <w:t>número de hallazgo encontrado</w:t>
+      </w:r>
+      <w:r>
+        <w:rPr>
+          <w:rFonts w:ascii="Calibri Light" w:hAnsi="Calibri Light"/>
+          <w:noProof/>
+          <w:lang w:val="es-ES"/>
+        </w:rPr>
+        <w:t xml:space="preserve">, una </w:t>
+      </w:r>
+      <w:r>
+        <w:rPr>
+          <w:rFonts w:ascii="Calibri Light" w:hAnsi="Calibri Light"/>
+          <w:i/>
+          <w:noProof/>
+          <w:color w:val="4A7B29" w:themeColor="accent2" w:themeShade="BF"/>
+          <w:lang w:val="es-ES"/>
+        </w:rPr>
+        <w:t>breve descripción</w:t>
+      </w:r>
+      <w:r>
+        <w:rPr>
+          <w:rFonts w:ascii="Calibri Light" w:hAnsi="Calibri Light"/>
+          <w:noProof/>
+          <w:lang w:val="es-ES"/>
+        </w:rPr>
+        <w:t xml:space="preserve">, </w:t>
+      </w:r>
+      <w:r>
+        <w:rPr>
+          <w:rFonts w:ascii="Calibri Light" w:hAnsi="Calibri Light"/>
+          <w:i/>
+          <w:noProof/>
+          <w:color w:val="4A7B29" w:themeColor="accent2" w:themeShade="BF"/>
+          <w:lang w:val="es-ES"/>
+        </w:rPr>
+        <w:t>severidad</w:t>
+      </w:r>
+      <w:r>
+        <w:rPr>
+          <w:rFonts w:ascii="Calibri Light" w:hAnsi="Calibri Light"/>
+          <w:noProof/>
+          <w:lang w:val="es-ES"/>
+        </w:rPr>
+        <w:t xml:space="preserve"> (Mayor – Menor – Cosmético), y la </w:t>
+      </w:r>
+      <w:r>
+        <w:rPr>
+          <w:rFonts w:ascii="Calibri Light" w:hAnsi="Calibri Light"/>
+          <w:i/>
+          <w:noProof/>
+          <w:color w:val="4A7B29" w:themeColor="accent2" w:themeShade="BF"/>
+          <w:lang w:val="es-ES"/>
+        </w:rPr>
+        <w:t>versión del código revisada</w:t>
+      </w:r>
+      <w:r>
+        <w:rPr>
+          <w:rFonts w:ascii="Calibri Light" w:hAnsi="Calibri Light"/>
+          <w:noProof/>
+          <w:lang w:val="es-ES"/>
+        </w:rPr>
+        <w:t>.</w:t>
+      </w:r>
+      <w:r>
+        <w:rPr>
+          <w:rFonts w:ascii="Calibri Light" w:hAnsi="Calibri Light"/>
+          <w:noProof/>
+          <w:lang w:val="es-ES"/>
+        </w:rPr>
+        <w:t xml:space="preserve"> </w:t>
+      </w:r>
+      <w:r>
+        <w:rPr>
+          <w:rFonts w:ascii="Calibri Light" w:hAnsi="Calibri Light"/>
+          <w:i/>
+          <w:noProof/>
+          <w:lang w:val="es-ES"/>
+        </w:rPr>
+        <w:t>(ver en Anexo PLANILLA PARA REVISIÓN DE CÓDIGO)</w:t>
+      </w:r>
+    </w:p>
+    <w:p>
+      <w:pPr>
+        <w:jc w:val="both"/>
+        <w:rPr>
+          <w:rFonts w:ascii="Calibri Light" w:hAnsi="Calibri Light"/>
+          <w:noProof/>
+          <w:color w:val="4A7B29" w:themeColor="text2" w:themeShade="BF"/>
+          <w:lang w:val="es-ES"/>
+        </w:rPr>
+      </w:pPr>
+      <w:r>
+        <w:rPr>
+          <w:rFonts w:ascii="Calibri Light" w:hAnsi="Calibri Light"/>
+          <w:b/>
+          <w:noProof/>
+          <w:color w:val="4A7B29" w:themeColor="text2" w:themeShade="BF"/>
+          <w:lang w:val="es-ES"/>
+        </w:rPr>
         <w:lastRenderedPageBreak/>
-        <w:t>Los tests exploratorios se llevarán a cabo en base a un escenario específico, en donde se probarán las distintas posibles combinaciones y variaciones del mismo. Realizaremos al menos un test exploratorio por his</w:t>
-      </w:r>
-      <w:r>
-        <w:rPr>
-          <w:rFonts w:ascii="Calibri Light" w:hAnsi="Calibri Light"/>
-          <w:noProof/>
-          <w:lang w:val="es-ES"/>
-        </w:rPr>
-        <w:t>toria de usuario y asociado algú</w:t>
-      </w:r>
-      <w:r>
-        <w:rPr>
-          <w:rFonts w:ascii="Calibri Light" w:hAnsi="Calibri Light"/>
-          <w:noProof/>
-          <w:lang w:val="es-ES"/>
-        </w:rPr>
-        <w:t>n aspecto de gran valor para el cliente.</w:t>
-      </w:r>
-      <w:r>
-        <w:rPr>
-          <w:rFonts w:ascii="Calibri Light" w:hAnsi="Calibri Light"/>
-          <w:noProof/>
-          <w:lang w:val="es-ES"/>
-        </w:rPr>
-        <w:t xml:space="preserve"> </w:t>
-      </w:r>
-      <w:r>
-        <w:rPr>
-          <w:rFonts w:ascii="Calibri Light" w:hAnsi="Calibri Light"/>
-          <w:i/>
-          <w:noProof/>
-          <w:lang w:val="es-ES"/>
-        </w:rPr>
-        <w:t>(Ver anexo</w:t>
-      </w:r>
-      <w:r>
-        <w:rPr>
-          <w:rFonts w:ascii="Calibri Light" w:hAnsi="Calibri Light"/>
-          <w:i/>
-          <w:noProof/>
-          <w:lang w:val="es-ES"/>
-        </w:rPr>
-        <w:t xml:space="preserve"> PLANILLA</w:t>
-      </w:r>
-      <w:r>
-        <w:rPr>
-          <w:rFonts w:ascii="Calibri Light" w:hAnsi="Calibri Light"/>
-          <w:i/>
-          <w:noProof/>
-          <w:lang w:val="es-ES"/>
-        </w:rPr>
-        <w:t xml:space="preserve"> </w:t>
-      </w:r>
-      <w:r>
-        <w:rPr>
-          <w:rFonts w:ascii="Calibri Light" w:hAnsi="Calibri Light"/>
-          <w:i/>
-          <w:noProof/>
-          <w:lang w:val="es-ES"/>
-        </w:rPr>
-        <w:t>TEST EXPLORATORIO</w:t>
-      </w:r>
-      <w:r>
-        <w:rPr>
-          <w:rFonts w:ascii="Calibri Light" w:hAnsi="Calibri Light"/>
-          <w:i/>
-          <w:noProof/>
-          <w:lang w:val="es-ES"/>
-        </w:rPr>
-        <w:t>)</w:t>
-      </w:r>
-      <w:r>
-        <w:rPr>
-          <w:rFonts w:ascii="Calibri Light" w:hAnsi="Calibri Light"/>
-          <w:i/>
-          <w:noProof/>
-          <w:lang w:val="es-ES"/>
-        </w:rPr>
-        <w:t>.</w:t>
-      </w:r>
+        <w:t>Forma de Pedir Revisión</w:t>
+      </w:r>
+      <w:r>
+        <w:rPr>
+          <w:rFonts w:ascii="Calibri Light" w:hAnsi="Calibri Light"/>
+          <w:noProof/>
+          <w:color w:val="4A7B29" w:themeColor="text2" w:themeShade="BF"/>
+          <w:lang w:val="es-ES"/>
+        </w:rPr>
+        <w:t>:</w:t>
+      </w:r>
+    </w:p>
+    <w:p>
+      <w:pPr>
+        <w:jc w:val="both"/>
+        <w:rPr>
+          <w:rFonts w:ascii="Calibri Light" w:hAnsi="Calibri Light"/>
+          <w:noProof/>
+          <w:lang w:val="es-ES"/>
+        </w:rPr>
+      </w:pPr>
+      <w:r>
+        <w:rPr>
+          <w:rFonts w:ascii="Calibri Light" w:hAnsi="Calibri Light"/>
+          <w:noProof/>
+          <w:lang w:val="es-ES"/>
+        </w:rPr>
+        <w:t xml:space="preserve">Cuando un desarrollador desea pedir una revisión de su código, debe generar una planilla de revisión indicando en ella el autor y el alcance de la revisión. Será subida al SVN, de modo que se enviará </w:t>
+      </w:r>
+      <w:r>
+        <w:rPr>
+          <w:rFonts w:ascii="Calibri Light" w:hAnsi="Calibri Light"/>
+          <w:noProof/>
+          <w:lang w:val="es-ES"/>
+        </w:rPr>
+        <w:t xml:space="preserve">un mail a todos los integrantes del equipo. El revisor o revisores designados para ese sprint </w:t>
+      </w:r>
+      <w:r>
+        <w:rPr>
+          <w:rFonts w:ascii="Calibri Light" w:hAnsi="Calibri Light"/>
+          <w:noProof/>
+          <w:lang w:val="es-ES"/>
+        </w:rPr>
+        <w:t>serán los encargados de realizar la revisión y completar la planilla. Una vez realizada la revisión, debe ser actualizada la planilla en el SVN y el revisor tiene la obligación de avisar al autor del código que la revisión fue realizada. El revisor nunca puede ser el autor en una misma revisión.</w:t>
+      </w:r>
+    </w:p>
+    <w:p>
+      <w:pPr>
+        <w:jc w:val="both"/>
+        <w:rPr>
+          <w:rFonts w:ascii="Calibri Light" w:hAnsi="Calibri Light"/>
+          <w:noProof/>
+          <w:lang w:val="es-ES"/>
+        </w:rPr>
+      </w:pPr>
     </w:p>
     <w:p>
       <w:pPr>
@@ -8926,13 +8880,13 @@
           <w:lang w:val="es-ES"/>
         </w:rPr>
       </w:pPr>
-      <w:bookmarkStart w:id="10" w:name="_Toc388719662"/>
-      <w:r>
-        <w:rPr>
-          <w:noProof/>
-          <w:lang w:val="es-ES"/>
-        </w:rPr>
-        <w:t>Tests de Regresión</w:t>
+      <w:bookmarkStart w:id="10" w:name="_Toc389309931"/>
+      <w:r>
+        <w:rPr>
+          <w:noProof/>
+          <w:lang w:val="es-ES"/>
+        </w:rPr>
+        <w:t>Revisión de Base de Datos</w:t>
       </w:r>
       <w:bookmarkEnd w:id="10"/>
     </w:p>
@@ -8951,47 +8905,89 @@
           <w:noProof/>
           <w:lang w:val="es-ES"/>
         </w:rPr>
-        <w:t>Cada dos sprint</w:t>
-      </w:r>
-      <w:r>
-        <w:rPr>
-          <w:rFonts w:ascii="Calibri Light" w:hAnsi="Calibri Light"/>
-          <w:noProof/>
-          <w:lang w:val="es-ES"/>
-        </w:rPr>
-        <w:t>s</w:t>
-      </w:r>
-      <w:r>
-        <w:rPr>
-          <w:rFonts w:ascii="Calibri Light" w:hAnsi="Calibri Light"/>
-          <w:noProof/>
-          <w:lang w:val="es-ES"/>
-        </w:rPr>
-        <w:t>, se llevará a cabo la realización un ciclo de vida completo, donde se probarán todos los casos de prueba de los sprints anteriores</w:t>
-      </w:r>
-      <w:r>
-        <w:rPr>
-          <w:rFonts w:ascii="Calibri Light" w:hAnsi="Calibri Light"/>
-          <w:noProof/>
-          <w:lang w:val="es-ES"/>
-        </w:rPr>
-        <w:t>, es decir, se probará la funcionalidad completa hasta ese entonces</w:t>
-      </w:r>
-      <w:r>
-        <w:rPr>
-          <w:rFonts w:ascii="Calibri Light" w:hAnsi="Calibri Light"/>
-          <w:noProof/>
-          <w:lang w:val="es-ES"/>
-        </w:rPr>
-        <w:t>.</w:t>
-      </w:r>
-      <w:r>
-        <w:rPr>
-          <w:rFonts w:ascii="Calibri Light" w:hAnsi="Calibri Light"/>
-          <w:noProof/>
-          <w:lang w:val="es-ES"/>
-        </w:rPr>
-        <w:t xml:space="preserve"> La idea es llevar a cabo la realización de una verificación total de la nueva y última versión del sistema, a fin de prevenir la introducción de nuevos defectos al intentar solucionar los detectados. Es decir que, muchas veces cuando encontramos errores, al corregirlos se producen nuevos defectos en otras partes del sistema. De esta manera con estos test de regresión, podremos probar todos las historias de usuarios de los sprints anterior para evitar que impacten negativamente la corrección de nuevos errores.</w:t>
+        <w:t>Se realizar</w:t>
+      </w:r>
+      <w:r>
+        <w:rPr>
+          <w:rFonts w:ascii="Calibri Light" w:hAnsi="Calibri Light"/>
+          <w:noProof/>
+          <w:lang w:val="es-ES"/>
+        </w:rPr>
+        <w:t xml:space="preserve">án revisiones de la base de datos </w:t>
+      </w:r>
+      <w:r>
+        <w:rPr>
+          <w:rFonts w:ascii="Calibri Light" w:hAnsi="Calibri Light"/>
+          <w:noProof/>
+          <w:lang w:val="es-ES"/>
+        </w:rPr>
+        <w:t xml:space="preserve">por </w:t>
+      </w:r>
+      <w:r>
+        <w:rPr>
+          <w:rFonts w:ascii="Calibri Light" w:hAnsi="Calibri Light"/>
+          <w:noProof/>
+          <w:lang w:val="es-ES"/>
+        </w:rPr>
+        <w:t>cada</w:t>
+      </w:r>
+      <w:r>
+        <w:rPr>
+          <w:rFonts w:ascii="Calibri Light" w:hAnsi="Calibri Light"/>
+          <w:noProof/>
+          <w:lang w:val="es-ES"/>
+        </w:rPr>
+        <w:t xml:space="preserve"> modificación que se lleve a cabo. Las mismas se realizarán con el fin de verificar si </w:t>
+      </w:r>
+      <w:r>
+        <w:rPr>
+          <w:rFonts w:ascii="Calibri Light" w:hAnsi="Calibri Light"/>
+          <w:noProof/>
+          <w:lang w:val="es-ES"/>
+        </w:rPr>
+        <w:t>cumple con las reglas de nombrado definidas en el</w:t>
+      </w:r>
+      <w:r>
+        <w:rPr>
+          <w:rFonts w:ascii="Calibri Light" w:hAnsi="Calibri Light"/>
+          <w:noProof/>
+          <w:lang w:val="es-ES"/>
+        </w:rPr>
+        <w:t xml:space="preserve">  </w:t>
+      </w:r>
+      <w:r>
+        <w:rPr>
+          <w:rFonts w:ascii="Calibri Light" w:hAnsi="Calibri Light"/>
+          <w:noProof/>
+          <w:lang w:val="es-ES"/>
+        </w:rPr>
+        <w:t>documento Reglas de Nombrado (ubicado en</w:t>
+      </w:r>
+      <w:r>
+        <w:rPr>
+          <w:rFonts w:ascii="Calibri Light" w:hAnsi="Calibri Light"/>
+          <w:i/>
+          <w:noProof/>
+          <w:lang w:val="es-ES"/>
+        </w:rPr>
+        <w:t xml:space="preserve"> \trunk\Documentacion\Documentos de Consulta</w:t>
+      </w:r>
+      <w:r>
+        <w:rPr>
+          <w:rFonts w:ascii="Calibri Light" w:hAnsi="Calibri Light"/>
+          <w:i/>
+          <w:noProof/>
+          <w:lang w:val="es-ES"/>
+        </w:rPr>
+        <w:t xml:space="preserve">), </w:t>
+      </w:r>
+      <w:r>
+        <w:rPr>
+          <w:rFonts w:ascii="Calibri Light" w:hAnsi="Calibri Light"/>
+          <w:noProof/>
+          <w:lang w:val="es-ES"/>
+        </w:rPr>
+        <w:t>con la normalización correcta y con el diagrama de relación definido.</w:t>
       </w:r>
     </w:p>
     <w:p>
@@ -9009,39 +9005,55 @@
           <w:noProof/>
           <w:lang w:val="es-ES"/>
         </w:rPr>
-        <w:t>Los tests de regresión constituyen una e</w:t>
-      </w:r>
-      <w:r>
-        <w:rPr>
-          <w:rFonts w:ascii="Calibri Light" w:hAnsi="Calibri Light"/>
-          <w:noProof/>
-          <w:lang w:val="es-ES"/>
-        </w:rPr>
-        <w:t>strategia de pruebas que implica la repetición total de casos de prueba diseñados para una aplicación, a medida que se avanza e</w:t>
-      </w:r>
-      <w:r>
-        <w:rPr>
-          <w:rFonts w:ascii="Calibri Light" w:hAnsi="Calibri Light"/>
-          <w:noProof/>
-          <w:lang w:val="es-ES"/>
-        </w:rPr>
-        <w:t xml:space="preserve">n la prueba de nuevos módulos. </w:t>
-      </w:r>
-      <w:r>
-        <w:rPr>
-          <w:rFonts w:ascii="Calibri Light" w:hAnsi="Calibri Light"/>
-          <w:noProof/>
-          <w:lang w:val="es-ES"/>
-        </w:rPr>
-        <w:t>La estrategia implica el reconocimiento de que, la corrección de errores detectados en una aplicación puede conllevar la aparición de errores de modo indirecto y en áreas supuestamente libres de errores</w:t>
-      </w:r>
-      <w:r>
-        <w:rPr>
-          <w:rFonts w:ascii="Calibri Light" w:hAnsi="Calibri Light"/>
-          <w:noProof/>
-          <w:lang w:val="es-ES"/>
-        </w:rPr>
-        <w:t>.</w:t>
+        <w:t>La revisión será informal, es decir, no necesariamente</w:t>
+      </w:r>
+      <w:r>
+        <w:rPr>
+          <w:rFonts w:ascii="Calibri Light" w:hAnsi="Calibri Light"/>
+          <w:noProof/>
+          <w:lang w:val="es-ES"/>
+        </w:rPr>
+        <w:t xml:space="preserve"> se</w:t>
+      </w:r>
+      <w:r>
+        <w:rPr>
+          <w:rFonts w:ascii="Calibri Light" w:hAnsi="Calibri Light"/>
+          <w:noProof/>
+          <w:lang w:val="es-ES"/>
+        </w:rPr>
+        <w:t xml:space="preserve"> debe</w:t>
+      </w:r>
+      <w:r>
+        <w:rPr>
+          <w:rFonts w:ascii="Calibri Light" w:hAnsi="Calibri Light"/>
+          <w:noProof/>
+          <w:lang w:val="es-ES"/>
+        </w:rPr>
+        <w:t>rá</w:t>
+      </w:r>
+      <w:r>
+        <w:rPr>
+          <w:rFonts w:ascii="Calibri Light" w:hAnsi="Calibri Light"/>
+          <w:noProof/>
+          <w:lang w:val="es-ES"/>
+        </w:rPr>
+        <w:t xml:space="preserve"> dejar un registro de </w:t>
+      </w:r>
+      <w:r>
+        <w:rPr>
+          <w:rFonts w:ascii="Calibri Light" w:hAnsi="Calibri Light"/>
+          <w:noProof/>
+          <w:lang w:val="es-ES"/>
+        </w:rPr>
+        <w:t>la misma</w:t>
+      </w:r>
+      <w:r>
+        <w:rPr>
+          <w:rFonts w:ascii="Calibri Light" w:hAnsi="Calibri Light"/>
+          <w:noProof/>
+          <w:lang w:val="es-ES"/>
+        </w:rPr>
+        <w:t>. Queda a consideración del revisor, si desea registrar en un documento los hallazgos encontrados. Será su responsabilidad informarle al autor de las modificaciones de los hallazgos encontrados.</w:t>
       </w:r>
     </w:p>
     <w:p>
@@ -9063,7 +9075,7 @@
           <w:lang w:val="es-ES"/>
         </w:rPr>
       </w:pPr>
-      <w:bookmarkStart w:id="11" w:name="_Toc388719663"/>
+      <w:bookmarkStart w:id="11" w:name="_Toc389309932"/>
       <w:r>
         <w:rPr>
           <w:noProof/>
@@ -9330,6 +9342,16 @@
     </w:p>
     <w:p>
       <w:pPr>
+        <w:jc w:val="both"/>
+        <w:rPr>
+          <w:rFonts w:ascii="Calibri Light" w:hAnsi="Calibri Light"/>
+          <w:noProof/>
+          <w:lang w:val="es-ES"/>
+        </w:rPr>
+      </w:pPr>
+    </w:p>
+    <w:p>
+      <w:pPr>
         <w:pStyle w:val="Ttulo1"/>
         <w:jc w:val="both"/>
         <w:rPr>
@@ -9337,7 +9359,7 @@
           <w:lang w:val="es-ES"/>
         </w:rPr>
       </w:pPr>
-      <w:bookmarkStart w:id="12" w:name="_Toc388719664"/>
+      <w:bookmarkStart w:id="12" w:name="_Toc389309933"/>
       <w:r>
         <w:rPr>
           <w:noProof/>
@@ -9413,6 +9435,7 @@
           <w:noProof/>
           <w:lang w:val="es-ES"/>
         </w:rPr>
+        <w:lastRenderedPageBreak/>
         <w:br w:type="page"/>
       </w:r>
     </w:p>
@@ -9425,7 +9448,7 @@
           <w:lang w:val="es-ES"/>
         </w:rPr>
       </w:pPr>
-      <w:bookmarkStart w:id="13" w:name="_Toc388719665"/>
+      <w:bookmarkStart w:id="13" w:name="_Toc389309934"/>
       <w:r>
         <w:rPr>
           <w:noProof/>
@@ -9487,7 +9510,7 @@
           <w:lang w:val="es-ES"/>
         </w:rPr>
       </w:pPr>
-      <w:bookmarkStart w:id="14" w:name="_Toc388719666"/>
+      <w:bookmarkStart w:id="14" w:name="_Toc389309935"/>
       <w:r>
         <w:rPr>
           <w:lang w:val="es-ES"/>
@@ -10270,7 +10293,7 @@
           <w:lang w:val="es-ES"/>
         </w:rPr>
       </w:pPr>
-      <w:bookmarkStart w:id="15" w:name="_Toc388719667"/>
+      <w:bookmarkStart w:id="15" w:name="_Toc389309936"/>
       <w:r>
         <w:rPr>
           <w:noProof/>
@@ -10731,7 +10754,7 @@
           <w:lang w:val="es-ES"/>
         </w:rPr>
       </w:pPr>
-      <w:bookmarkStart w:id="16" w:name="_Toc388719668"/>
+      <w:bookmarkStart w:id="16" w:name="_Toc389309937"/>
       <w:r>
         <w:rPr>
           <w:noProof/>
@@ -12499,9 +12522,20 @@
     </w:p>
     <w:p>
       <w:pPr>
+        <w:jc w:val="both"/>
+        <w:rPr>
+          <w:rFonts w:ascii="Corbel" w:hAnsi="Corbel"/>
+          <w:i/>
+          <w:noProof/>
+          <w:lang w:val="es-ES"/>
+        </w:rPr>
+      </w:pPr>
+    </w:p>
+    <w:p>
+      <w:pPr>
         <w:pStyle w:val="Ttulo2"/>
       </w:pPr>
-      <w:bookmarkStart w:id="17" w:name="_Toc388719669"/>
+      <w:bookmarkStart w:id="17" w:name="_Toc389309938"/>
       <w:r>
         <w:t>Planilla de Test Exploratorio</w:t>
       </w:r>
@@ -13156,7 +13190,7 @@
               <w:szCs w:val="18"/>
               <w:lang w:val="es-ES"/>
             </w:rPr>
-            <w:t>9</w:t>
+            <w:t>2</w:t>
           </w:r>
           <w:r>
             <w:rPr>
@@ -17113,7 +17147,7 @@
 </file>
 
 <file path=customXml/itemProps3.xml><?xml version="1.0" encoding="utf-8"?>
-<ds:datastoreItem xmlns:ds="http://schemas.openxmlformats.org/officeDocument/2006/customXml" ds:itemID="{91A70F1E-3979-4472-BB7E-EA43C9380FA1}">
+<ds:datastoreItem xmlns:ds="http://schemas.openxmlformats.org/officeDocument/2006/customXml" ds:itemID="{76634D59-04AB-48FC-8F07-F1E9DED94F51}">
   <ds:schemaRefs>
     <ds:schemaRef ds:uri="http://schemas.openxmlformats.org/officeDocument/2006/bibliography"/>
   </ds:schemaRefs>

</xml_diff>